<commit_message>
Updates to decks and labs, cleaning up some data files
</commit_message>
<xml_diff>
--- a/Labs/Lab 1.docx
+++ b/Labs/Lab 1.docx
@@ -167,7 +167,7 @@
         <w:rPr>
           <w:noProof/>
         </w:rPr>
-        <w:t>6/22/2015</w:t>
+        <w:t>6/27/2015</w:t>
       </w:r>
       <w:r>
         <w:rPr>
@@ -598,7 +598,6 @@
         </w:placeholder>
         <w:text/>
       </w:sdtPr>
-      <w:sdtEndPr/>
       <w:sdtContent>
         <w:p>
           <w:pPr>
@@ -879,7 +878,6 @@
         </w:placeholder>
         <w:text/>
       </w:sdtPr>
-      <w:sdtEndPr/>
       <w:sdtContent>
         <w:p>
           <w:pPr>
@@ -1545,7 +1543,10 @@
         <w:pStyle w:val="ppNumberList"/>
       </w:pPr>
       <w:r>
-        <w:t>Select cell E416 and type:</w:t>
+        <w:t>Select cell E417</w:t>
+      </w:r>
+      <w:r>
+        <w:t xml:space="preserve"> and type:</w:t>
       </w:r>
     </w:p>
     <w:p>
@@ -1567,7 +1568,16 @@
       </w:r>
       <w:proofErr w:type="gramEnd"/>
       <w:r>
-        <w:t>B416:B405)</w:t>
+        <w:t>B417</w:t>
+      </w:r>
+      <w:r>
+        <w:t>:B40</w:t>
+      </w:r>
+      <w:r>
+        <w:t>6</w:t>
+      </w:r>
+      <w:r>
+        <w:t>)</w:t>
       </w:r>
     </w:p>
     <w:p>
@@ -1586,13 +1596,89 @@
     <w:p>
       <w:pPr>
         <w:pStyle w:val="ppNumberList"/>
+        <w:numPr>
+          <w:ilvl w:val="0"/>
+          <w:numId w:val="0"/>
+        </w:numPr>
+        <w:ind w:left="720"/>
       </w:pPr>
       <w:r>
         <w:lastRenderedPageBreak/>
-        <w:t>Click on the cell “handle” and drag this formula up to t</w:t>
-      </w:r>
-      <w:r>
-        <w:t xml:space="preserve">he top of the Excel spreadsheet. This will shift the references in those cells in all of the months back to 1982. We’ve </w:t>
+        <w:t>With cell E417 selected, c</w:t>
+      </w:r>
+      <w:r>
+        <w:t xml:space="preserve">lick on the cell “handle” </w:t>
+      </w:r>
+      <w:r>
+        <w:t xml:space="preserve">(the colored square in the bottom right corner of the selected cell) </w:t>
+      </w:r>
+      <w:r>
+        <w:t>and drag this formula up to t</w:t>
+      </w:r>
+      <w:r>
+        <w:t xml:space="preserve">he top of the Excel spreadsheet. </w:t>
+      </w:r>
+      <w:r>
+        <w:t>Note: Your data may not match the number seen below since this data set is updated frequently.</w:t>
+      </w:r>
+    </w:p>
+    <w:p>
+      <w:pPr>
+        <w:pStyle w:val="ppNumberList"/>
+        <w:numPr>
+          <w:ilvl w:val="0"/>
+          <w:numId w:val="0"/>
+        </w:numPr>
+        <w:ind w:left="720"/>
+      </w:pPr>
+      <w:r>
+        <w:rPr>
+          <w:noProof/>
+          <w:lang w:bidi="ar-SA"/>
+        </w:rPr>
+        <w:drawing>
+          <wp:inline distT="0" distB="0" distL="0" distR="0" wp14:anchorId="7E2F6949" wp14:editId="6CFF5785">
+            <wp:extent cx="1543050" cy="609600"/>
+            <wp:effectExtent l="0" t="0" r="0" b="0"/>
+            <wp:docPr id="1" name="Picture 1"/>
+            <wp:cNvGraphicFramePr>
+              <a:graphicFrameLocks xmlns:a="http://schemas.openxmlformats.org/drawingml/2006/main" noChangeAspect="1"/>
+            </wp:cNvGraphicFramePr>
+            <a:graphic xmlns:a="http://schemas.openxmlformats.org/drawingml/2006/main">
+              <a:graphicData uri="http://schemas.openxmlformats.org/drawingml/2006/picture">
+                <pic:pic xmlns:pic="http://schemas.openxmlformats.org/drawingml/2006/picture">
+                  <pic:nvPicPr>
+                    <pic:cNvPr id="1" name=""/>
+                    <pic:cNvPicPr/>
+                  </pic:nvPicPr>
+                  <pic:blipFill>
+                    <a:blip r:embed="rId20"/>
+                    <a:stretch>
+                      <a:fillRect/>
+                    </a:stretch>
+                  </pic:blipFill>
+                  <pic:spPr>
+                    <a:xfrm>
+                      <a:off x="0" y="0"/>
+                      <a:ext cx="1543050" cy="609600"/>
+                    </a:xfrm>
+                    <a:prstGeom prst="rect">
+                      <a:avLst/>
+                    </a:prstGeom>
+                  </pic:spPr>
+                </pic:pic>
+              </a:graphicData>
+            </a:graphic>
+          </wp:inline>
+        </w:drawing>
+      </w:r>
+    </w:p>
+    <w:p>
+      <w:pPr>
+        <w:pStyle w:val="ppNumberList"/>
+      </w:pPr>
+      <w:r>
+        <w:t xml:space="preserve">This will shift the references in those cells in all of the months back to 1982. We’ve </w:t>
       </w:r>
       <w:r>
         <w:t xml:space="preserve">just created a “rolling sum” calculation in which each cell contains a sum of the previous 12 months of receipts. </w:t>
@@ -1641,7 +1727,7 @@
                     <pic:cNvPicPr/>
                   </pic:nvPicPr>
                   <pic:blipFill>
-                    <a:blip r:embed="rId20"/>
+                    <a:blip r:embed="rId21"/>
                     <a:stretch>
                       <a:fillRect/>
                     </a:stretch>
@@ -1689,7 +1775,19 @@
         <w:t xml:space="preserve"> cell </w:t>
       </w:r>
       <w:r>
-        <w:t xml:space="preserve">and drag it to the left. This shifts the references in the cell so that they now refer to the “outlays” column. Drag that column up to 1982. </w:t>
+        <w:t>and</w:t>
+      </w:r>
+      <w:r>
+        <w:t xml:space="preserve"> click on the handle and</w:t>
+      </w:r>
+      <w:r>
+        <w:t xml:space="preserve"> drag it to the </w:t>
+      </w:r>
+      <w:r>
+        <w:t>right</w:t>
+      </w:r>
+      <w:r>
+        <w:t xml:space="preserve">. This shifts the references in the cell so that they now refer to the “outlays” column. Drag that column up to 1982. </w:t>
       </w:r>
     </w:p>
     <w:p>
@@ -1697,7 +1795,13 @@
         <w:pStyle w:val="ppNumberList"/>
       </w:pPr>
       <w:r>
-        <w:t>Now highlight all the cells from E17 to F416 and create another chart.</w:t>
+        <w:t>Now highlight all the cells from E17 to F41</w:t>
+      </w:r>
+      <w:r>
+        <w:t>7</w:t>
+      </w:r>
+      <w:r>
+        <w:t xml:space="preserve"> and create another chart.</w:t>
       </w:r>
     </w:p>
     <w:p>
@@ -1716,8 +1820,8 @@
         </w:rPr>
         <w:drawing>
           <wp:inline distT="0" distB="0" distL="0" distR="0" wp14:anchorId="0256143A" wp14:editId="7CCE5F29">
-            <wp:extent cx="3791145" cy="2241665"/>
-            <wp:effectExtent l="133350" t="114300" r="133350" b="158750"/>
+            <wp:extent cx="3148129" cy="1861457"/>
+            <wp:effectExtent l="114300" t="114300" r="109855" b="139065"/>
             <wp:docPr id="13" name="Picture 13"/>
             <wp:cNvGraphicFramePr>
               <a:graphicFrameLocks xmlns:a="http://schemas.openxmlformats.org/drawingml/2006/main" noChangeAspect="1"/>
@@ -1730,7 +1834,7 @@
                     <pic:cNvPicPr/>
                   </pic:nvPicPr>
                   <pic:blipFill>
-                    <a:blip r:embed="rId21"/>
+                    <a:blip r:embed="rId22"/>
                     <a:stretch>
                       <a:fillRect/>
                     </a:stretch>
@@ -1738,7 +1842,7 @@
                   <pic:spPr>
                     <a:xfrm>
                       <a:off x="0" y="0"/>
-                      <a:ext cx="3791145" cy="2241665"/>
+                      <a:ext cx="3155832" cy="1866012"/>
                     </a:xfrm>
                     <a:prstGeom prst="rect">
                       <a:avLst/>
@@ -1791,6 +1895,7 @@
         <w:ind w:left="720"/>
       </w:pPr>
       <w:r>
+        <w:lastRenderedPageBreak/>
         <w:t>We can see federal spending and revenue together. The distance between the red line (spending) and the blue line (revenue) is the deficit.</w:t>
       </w:r>
       <w:r>
@@ -1810,7 +1915,6 @@
         <w:ind w:left="720"/>
       </w:pPr>
       <w:r>
-        <w:lastRenderedPageBreak/>
         <w:t>But the chart by itself doesn’t tell this story. There is no good labeling, no months or years, just a set of abstract numbers that don’t mean anything unless we know what we’re looking at.</w:t>
       </w:r>
     </w:p>
@@ -1905,7 +2009,7 @@
                     <pic:cNvPicPr/>
                   </pic:nvPicPr>
                   <pic:blipFill>
-                    <a:blip r:embed="rId22"/>
+                    <a:blip r:embed="rId23"/>
                     <a:stretch>
                       <a:fillRect/>
                     </a:stretch>
@@ -2001,6 +2105,7 @@
           <w:noProof/>
           <w:lang w:bidi="ar-SA"/>
         </w:rPr>
+        <w:lastRenderedPageBreak/>
         <w:drawing>
           <wp:inline distT="0" distB="0" distL="0" distR="0" wp14:anchorId="1D73883D" wp14:editId="6FE40CE4">
             <wp:extent cx="3765744" cy="2241665"/>
@@ -2017,7 +2122,7 @@
                     <pic:cNvPicPr/>
                   </pic:nvPicPr>
                   <pic:blipFill>
-                    <a:blip r:embed="rId23"/>
+                    <a:blip r:embed="rId24"/>
                     <a:stretch>
                       <a:fillRect/>
                     </a:stretch>
@@ -2047,7 +2152,6 @@
         </w:numPr>
       </w:pPr>
       <w:r>
-        <w:lastRenderedPageBreak/>
         <w:t xml:space="preserve">Now we have something that is starting to make sense to an outside observer. There are still a few difficult spots, such as the lack dollar signs on the spending scale and the fact that the scale is still in thousands (4,000,000 thousand is equal to $4 billion ($4,000,000,000)). We could release this as it if… or we could continue to improve upon it and get it ready for a more polished and formal release. </w:t>
       </w:r>
     </w:p>
@@ -2060,7 +2164,56 @@
         </w:numPr>
       </w:pPr>
       <w:r>
-        <w:t xml:space="preserve">Make a copy of this chart by using the “snipping” too. </w:t>
+        <w:t>Make a copy of this chart by using the “snipping” too</w:t>
+      </w:r>
+      <w:r>
+        <w:t>l</w:t>
+      </w:r>
+      <w:r>
+        <w:t>.</w:t>
+      </w:r>
+      <w:r>
+        <w:t xml:space="preserve"> On a PC, press your Windows button and type “snipping tool” to open the Snipping Tool application. On a Mac, you can jump right into a snip by pressing Command-Shift-4. </w:t>
+      </w:r>
+    </w:p>
+    <w:p>
+      <w:pPr>
+        <w:pStyle w:val="ppNumberList"/>
+        <w:numPr>
+          <w:ilvl w:val="0"/>
+          <w:numId w:val="20"/>
+        </w:numPr>
+      </w:pPr>
+      <w:r>
+        <w:t xml:space="preserve">With your Excel chart visible and sized to fill most of your screen, use your respective snipping tool to capture the graph as an image. Save it to the lab folder as “Fed Revenue </w:t>
+      </w:r>
+      <w:proofErr w:type="gramStart"/>
+      <w:r>
+        <w:t>And</w:t>
+      </w:r>
+      <w:proofErr w:type="gramEnd"/>
+      <w:r>
+        <w:t xml:space="preserve"> Receipts.png”.</w:t>
+      </w:r>
+    </w:p>
+    <w:p>
+      <w:pPr>
+        <w:pStyle w:val="ppNumberList"/>
+        <w:numPr>
+          <w:ilvl w:val="0"/>
+          <w:numId w:val="20"/>
+        </w:numPr>
+      </w:pPr>
+      <w:r>
+        <w:t xml:space="preserve">Now (and this is going to sound weird so stick with me here) go back to Excel and select the horizontal lines on your graph by clicking on them. Hit the “delete” key to get rid of them and then snip that chart and save it as “Fed Revenue </w:t>
+      </w:r>
+      <w:proofErr w:type="gramStart"/>
+      <w:r>
+        <w:t>And</w:t>
+      </w:r>
+      <w:proofErr w:type="gramEnd"/>
+      <w:r>
+        <w:t xml:space="preserve"> Receipts Clean.png”.</w:t>
       </w:r>
     </w:p>
     <w:p>
@@ -2073,15 +2226,101 @@
         <w:ind w:left="1080"/>
       </w:pPr>
       <w:r>
-        <w:t>(</w:t>
+        <w:t xml:space="preserve">The reason for doing this is so that we can have a very clean version of our spending trend line. That will be incredibly valuable as we design our final visual. </w:t>
+      </w:r>
+    </w:p>
+    <w:p>
+      <w:pPr>
+        <w:pStyle w:val="ppNumberList"/>
+        <w:numPr>
+          <w:ilvl w:val="0"/>
+          <w:numId w:val="20"/>
+        </w:numPr>
+      </w:pPr>
+      <w:r>
+        <w:t xml:space="preserve">Open Photoshop (or Paint.NET for PC or GIMP for Mac) and load the </w:t>
+      </w:r>
+      <w:r>
+        <w:t xml:space="preserve">both images </w:t>
+      </w:r>
+      <w:r>
+        <w:t>into your application.</w:t>
+      </w:r>
+      <w:r>
+        <w:t xml:space="preserve"> (The following images will be from Paint.NET, so tool icons may not be exactly the same.)</w:t>
+      </w:r>
+    </w:p>
+    <w:p>
+      <w:pPr>
+        <w:pStyle w:val="ppNumberList"/>
+        <w:numPr>
+          <w:ilvl w:val="0"/>
+          <w:numId w:val="20"/>
+        </w:numPr>
+      </w:pPr>
+      <w:r>
+        <w:t xml:space="preserve">Using the selection </w:t>
       </w:r>
       <w:proofErr w:type="gramStart"/>
       <w:r>
-        <w:t>give</w:t>
+        <w:t xml:space="preserve">tool </w:t>
       </w:r>
       <w:proofErr w:type="gramEnd"/>
       <w:r>
-        <w:t xml:space="preserve"> Windows and Mac versions)</w:t>
+        <w:rPr>
+          <w:noProof/>
+          <w:lang w:bidi="ar-SA"/>
+        </w:rPr>
+        <w:drawing>
+          <wp:inline distT="0" distB="0" distL="0" distR="0" wp14:anchorId="4D013CFE" wp14:editId="666E441C">
+            <wp:extent cx="215911" cy="203210"/>
+            <wp:effectExtent l="0" t="0" r="0" b="6350"/>
+            <wp:docPr id="15" name="Picture 15"/>
+            <wp:cNvGraphicFramePr>
+              <a:graphicFrameLocks xmlns:a="http://schemas.openxmlformats.org/drawingml/2006/main" noChangeAspect="1"/>
+            </wp:cNvGraphicFramePr>
+            <a:graphic xmlns:a="http://schemas.openxmlformats.org/drawingml/2006/main">
+              <a:graphicData uri="http://schemas.openxmlformats.org/drawingml/2006/picture">
+                <pic:pic xmlns:pic="http://schemas.openxmlformats.org/drawingml/2006/picture">
+                  <pic:nvPicPr>
+                    <pic:cNvPr id="1" name=""/>
+                    <pic:cNvPicPr/>
+                  </pic:nvPicPr>
+                  <pic:blipFill>
+                    <a:blip r:embed="rId25"/>
+                    <a:stretch>
+                      <a:fillRect/>
+                    </a:stretch>
+                  </pic:blipFill>
+                  <pic:spPr>
+                    <a:xfrm>
+                      <a:off x="0" y="0"/>
+                      <a:ext cx="215911" cy="203210"/>
+                    </a:xfrm>
+                    <a:prstGeom prst="rect">
+                      <a:avLst/>
+                    </a:prstGeom>
+                  </pic:spPr>
+                </pic:pic>
+              </a:graphicData>
+            </a:graphic>
+          </wp:inline>
+        </w:drawing>
+      </w:r>
+      <w:r>
+        <w:t xml:space="preserve">, select the “clean” version of the graph, copy it, and place it on a layer over the image of the graph with grid lines. </w:t>
+      </w:r>
+    </w:p>
+    <w:p>
+      <w:pPr>
+        <w:pStyle w:val="ppNumberList"/>
+        <w:numPr>
+          <w:ilvl w:val="0"/>
+          <w:numId w:val="20"/>
+        </w:numPr>
+      </w:pPr>
+      <w:r>
+        <w:t xml:space="preserve">Right-click (or double click on the clean layer and set the opacity to 50%). Move it so that it is laying directly on top of the version of the graph with grid lines. </w:t>
       </w:r>
     </w:p>
     <w:p>
@@ -2095,40 +2334,124 @@
       </w:pPr>
       <w:r>
         <w:rPr>
-          <w:rFonts w:ascii="Helvetica" w:hAnsi="Helvetica" w:cs="Helvetica"/>
-          <w:color w:val="191919"/>
-          <w:shd w:val="clear" w:color="auto" w:fill="FFFFFF"/>
+          <w:noProof/>
+          <w:lang w:bidi="ar-SA"/>
         </w:rPr>
-        <w:t>To capture a portion of the desktop, press</w:t>
-      </w:r>
+        <w:lastRenderedPageBreak/>
+        <w:drawing>
+          <wp:inline distT="0" distB="0" distL="0" distR="0" wp14:anchorId="7D9CF20B" wp14:editId="2A16D908">
+            <wp:extent cx="3352972" cy="2368672"/>
+            <wp:effectExtent l="0" t="0" r="0" b="0"/>
+            <wp:docPr id="18" name="Picture 18"/>
+            <wp:cNvGraphicFramePr>
+              <a:graphicFrameLocks xmlns:a="http://schemas.openxmlformats.org/drawingml/2006/main" noChangeAspect="1"/>
+            </wp:cNvGraphicFramePr>
+            <a:graphic xmlns:a="http://schemas.openxmlformats.org/drawingml/2006/main">
+              <a:graphicData uri="http://schemas.openxmlformats.org/drawingml/2006/picture">
+                <pic:pic xmlns:pic="http://schemas.openxmlformats.org/drawingml/2006/picture">
+                  <pic:nvPicPr>
+                    <pic:cNvPr id="1" name=""/>
+                    <pic:cNvPicPr/>
+                  </pic:nvPicPr>
+                  <pic:blipFill>
+                    <a:blip r:embed="rId26"/>
+                    <a:stretch>
+                      <a:fillRect/>
+                    </a:stretch>
+                  </pic:blipFill>
+                  <pic:spPr>
+                    <a:xfrm>
+                      <a:off x="0" y="0"/>
+                      <a:ext cx="3352972" cy="2368672"/>
+                    </a:xfrm>
+                    <a:prstGeom prst="rect">
+                      <a:avLst/>
+                    </a:prstGeom>
+                  </pic:spPr>
+                </pic:pic>
+              </a:graphicData>
+            </a:graphic>
+          </wp:inline>
+        </w:drawing>
+      </w:r>
+    </w:p>
+    <w:p>
+      <w:pPr>
+        <w:pStyle w:val="ppNumberList"/>
+        <w:numPr>
+          <w:ilvl w:val="0"/>
+          <w:numId w:val="20"/>
+        </w:numPr>
+      </w:pPr>
+      <w:r>
+        <w:t>Using the “magic wand” tool, select the white portions of the “clean graph” and delete them.</w:t>
+      </w:r>
+      <w:r>
+        <w:t xml:space="preserve"> This will give us a layer where we only have the graph lines. We can draw our own more elegant graphing structure on top of this. </w:t>
+      </w:r>
+    </w:p>
+    <w:p>
+      <w:pPr>
+        <w:pStyle w:val="ppNumberList"/>
+        <w:numPr>
+          <w:ilvl w:val="0"/>
+          <w:numId w:val="0"/>
+        </w:numPr>
+        <w:ind w:left="1080"/>
+      </w:pPr>
       <w:r>
         <w:rPr>
-          <w:rFonts w:ascii="Helvetica" w:hAnsi="Helvetica" w:cs="Helvetica"/>
-          <w:color w:val="191919"/>
-          <w:shd w:val="clear" w:color="auto" w:fill="FFFFFF"/>
+          <w:noProof/>
+          <w:lang w:bidi="ar-SA"/>
         </w:rPr>
-        <w:t xml:space="preserve"> </w:t>
-      </w:r>
-      <w:bookmarkStart w:id="6" w:name="_GoBack"/>
-      <w:bookmarkEnd w:id="6"/>
-      <w:r>
+        <w:drawing>
+          <wp:inline distT="0" distB="0" distL="0" distR="0" wp14:anchorId="46FD8252" wp14:editId="004FB56A">
+            <wp:extent cx="3282950" cy="1895413"/>
+            <wp:effectExtent l="0" t="0" r="0" b="0"/>
+            <wp:docPr id="19" name="Picture 19"/>
+            <wp:cNvGraphicFramePr>
+              <a:graphicFrameLocks xmlns:a="http://schemas.openxmlformats.org/drawingml/2006/main" noChangeAspect="1"/>
+            </wp:cNvGraphicFramePr>
+            <a:graphic xmlns:a="http://schemas.openxmlformats.org/drawingml/2006/main">
+              <a:graphicData uri="http://schemas.openxmlformats.org/drawingml/2006/picture">
+                <pic:pic xmlns:pic="http://schemas.openxmlformats.org/drawingml/2006/picture">
+                  <pic:nvPicPr>
+                    <pic:cNvPr id="1" name=""/>
+                    <pic:cNvPicPr/>
+                  </pic:nvPicPr>
+                  <pic:blipFill>
+                    <a:blip r:embed="rId27"/>
+                    <a:stretch>
+                      <a:fillRect/>
+                    </a:stretch>
+                  </pic:blipFill>
+                  <pic:spPr>
+                    <a:xfrm>
+                      <a:off x="0" y="0"/>
+                      <a:ext cx="3289017" cy="1898916"/>
+                    </a:xfrm>
+                    <a:prstGeom prst="rect">
+                      <a:avLst/>
+                    </a:prstGeom>
+                  </pic:spPr>
+                </pic:pic>
+              </a:graphicData>
+            </a:graphic>
+          </wp:inline>
+        </w:drawing>
+      </w:r>
+    </w:p>
+    <w:p>
+      <w:pPr>
+        <w:pStyle w:val="ppNumberList"/>
+        <w:numPr>
+          <w:ilvl w:val="0"/>
+          <w:numId w:val="20"/>
+        </w:numPr>
         <w:rPr>
-          <w:rStyle w:val="Strong"/>
-          <w:rFonts w:ascii="Helvetica" w:hAnsi="Helvetica" w:cs="Helvetica"/>
-          <w:color w:val="191919"/>
-          <w:bdr w:val="none" w:sz="0" w:space="0" w:color="auto" w:frame="1"/>
-          <w:shd w:val="clear" w:color="auto" w:fill="FFFFFF"/>
+          <w:rStyle w:val="apple-converted-space"/>
         </w:rPr>
-        <w:t>Command-Shift-4</w:t>
-      </w:r>
-      <w:r>
-        <w:rPr>
-          <w:rFonts w:ascii="Helvetica" w:hAnsi="Helvetica" w:cs="Helvetica"/>
-          <w:color w:val="191919"/>
-          <w:shd w:val="clear" w:color="auto" w:fill="FFFFFF"/>
-        </w:rPr>
-        <w:t>.</w:t>
-      </w:r>
+      </w:pPr>
       <w:r>
         <w:rPr>
           <w:rStyle w:val="apple-converted-space"/>
@@ -2136,7 +2459,373 @@
           <w:color w:val="191919"/>
           <w:shd w:val="clear" w:color="auto" w:fill="FFFFFF"/>
         </w:rPr>
-        <w:t> </w:t>
+        <w:t>Draw vertical lines every two years</w:t>
+      </w:r>
+      <w:r>
+        <w:rPr>
+          <w:rStyle w:val="apple-converted-space"/>
+          <w:rFonts w:ascii="Helvetica" w:hAnsi="Helvetica" w:cs="Helvetica"/>
+          <w:color w:val="191919"/>
+          <w:shd w:val="clear" w:color="auto" w:fill="FFFFFF"/>
+        </w:rPr>
+        <w:t xml:space="preserve"> (2014, 2012, </w:t>
+      </w:r>
+      <w:proofErr w:type="spellStart"/>
+      <w:r>
+        <w:rPr>
+          <w:rStyle w:val="apple-converted-space"/>
+          <w:rFonts w:ascii="Helvetica" w:hAnsi="Helvetica" w:cs="Helvetica"/>
+          <w:color w:val="191919"/>
+          <w:shd w:val="clear" w:color="auto" w:fill="FFFFFF"/>
+        </w:rPr>
+        <w:t>etc</w:t>
+      </w:r>
+      <w:proofErr w:type="spellEnd"/>
+      <w:r>
+        <w:rPr>
+          <w:rStyle w:val="apple-converted-space"/>
+          <w:rFonts w:ascii="Helvetica" w:hAnsi="Helvetica" w:cs="Helvetica"/>
+          <w:color w:val="191919"/>
+          <w:shd w:val="clear" w:color="auto" w:fill="FFFFFF"/>
+        </w:rPr>
+        <w:t>)</w:t>
+      </w:r>
+      <w:r>
+        <w:rPr>
+          <w:rStyle w:val="apple-converted-space"/>
+          <w:rFonts w:ascii="Helvetica" w:hAnsi="Helvetica" w:cs="Helvetica"/>
+          <w:color w:val="191919"/>
+          <w:shd w:val="clear" w:color="auto" w:fill="FFFFFF"/>
+        </w:rPr>
+        <w:t xml:space="preserve"> to indicate </w:t>
+      </w:r>
+      <w:r>
+        <w:rPr>
+          <w:rStyle w:val="apple-converted-space"/>
+          <w:rFonts w:ascii="Helvetica" w:hAnsi="Helvetica" w:cs="Helvetica"/>
+          <w:color w:val="191919"/>
+          <w:shd w:val="clear" w:color="auto" w:fill="FFFFFF"/>
+        </w:rPr>
+        <w:t xml:space="preserve">the timeline of </w:t>
+      </w:r>
+      <w:r>
+        <w:rPr>
+          <w:rStyle w:val="apple-converted-space"/>
+          <w:rFonts w:ascii="Helvetica" w:hAnsi="Helvetica" w:cs="Helvetica"/>
+          <w:color w:val="191919"/>
+          <w:shd w:val="clear" w:color="auto" w:fill="FFFFFF"/>
+        </w:rPr>
+        <w:t>congressional budgets</w:t>
+      </w:r>
+      <w:r>
+        <w:rPr>
+          <w:rStyle w:val="apple-converted-space"/>
+          <w:rFonts w:ascii="Helvetica" w:hAnsi="Helvetica" w:cs="Helvetica"/>
+          <w:color w:val="191919"/>
+          <w:shd w:val="clear" w:color="auto" w:fill="FFFFFF"/>
+        </w:rPr>
+        <w:t>. Now we can see how each congress has influenced spending.</w:t>
+      </w:r>
+    </w:p>
+    <w:p>
+      <w:pPr>
+        <w:pStyle w:val="ppNumberList"/>
+        <w:numPr>
+          <w:ilvl w:val="0"/>
+          <w:numId w:val="20"/>
+        </w:numPr>
+        <w:rPr>
+          <w:rStyle w:val="apple-converted-space"/>
+        </w:rPr>
+      </w:pPr>
+      <w:r>
+        <w:rPr>
+          <w:rStyle w:val="apple-converted-space"/>
+          <w:rFonts w:ascii="Helvetica" w:hAnsi="Helvetica" w:cs="Helvetica"/>
+          <w:color w:val="191919"/>
+          <w:shd w:val="clear" w:color="auto" w:fill="FFFFFF"/>
+        </w:rPr>
+        <w:t xml:space="preserve">There are many, many things we can do in terms of design with this graph. </w:t>
+      </w:r>
+      <w:r>
+        <w:rPr>
+          <w:rStyle w:val="apple-converted-space"/>
+          <w:rFonts w:ascii="Helvetica" w:hAnsi="Helvetica" w:cs="Helvetica"/>
+          <w:color w:val="191919"/>
+          <w:shd w:val="clear" w:color="auto" w:fill="FFFFFF"/>
+        </w:rPr>
+        <w:t xml:space="preserve">If we were redesigning this entirely, we </w:t>
+      </w:r>
+      <w:r>
+        <w:rPr>
+          <w:rStyle w:val="apple-converted-space"/>
+          <w:rFonts w:ascii="Helvetica" w:hAnsi="Helvetica" w:cs="Helvetica"/>
+          <w:color w:val="191919"/>
+          <w:shd w:val="clear" w:color="auto" w:fill="FFFFFF"/>
+        </w:rPr>
+        <w:t xml:space="preserve">might actually </w:t>
+      </w:r>
+      <w:r>
+        <w:rPr>
+          <w:rStyle w:val="apple-converted-space"/>
+          <w:rFonts w:ascii="Helvetica" w:hAnsi="Helvetica" w:cs="Helvetica"/>
+          <w:color w:val="191919"/>
+          <w:shd w:val="clear" w:color="auto" w:fill="FFFFFF"/>
+        </w:rPr>
+        <w:t xml:space="preserve">use the excel chart as a template and trace </w:t>
+      </w:r>
+      <w:r>
+        <w:rPr>
+          <w:rStyle w:val="apple-converted-space"/>
+          <w:rFonts w:ascii="Helvetica" w:hAnsi="Helvetica" w:cs="Helvetica"/>
+          <w:color w:val="191919"/>
+          <w:shd w:val="clear" w:color="auto" w:fill="FFFFFF"/>
+        </w:rPr>
+        <w:t>our own custom thickness graph on top of it. We could shade areas to show which president was in office during which periods of spending or revenue growth.</w:t>
+      </w:r>
+    </w:p>
+    <w:p>
+      <w:pPr>
+        <w:pStyle w:val="ppNumberList"/>
+        <w:numPr>
+          <w:ilvl w:val="0"/>
+          <w:numId w:val="20"/>
+        </w:numPr>
+        <w:rPr>
+          <w:rStyle w:val="apple-converted-space"/>
+        </w:rPr>
+      </w:pPr>
+      <w:r>
+        <w:rPr>
+          <w:rStyle w:val="apple-converted-space"/>
+          <w:rFonts w:ascii="Helvetica" w:hAnsi="Helvetica" w:cs="Helvetica"/>
+          <w:color w:val="191919"/>
+          <w:shd w:val="clear" w:color="auto" w:fill="FFFFFF"/>
+        </w:rPr>
+        <w:t>Things to try on your own</w:t>
+      </w:r>
+      <w:r>
+        <w:rPr>
+          <w:rStyle w:val="apple-converted-space"/>
+          <w:rFonts w:ascii="Helvetica" w:hAnsi="Helvetica" w:cs="Helvetica"/>
+          <w:color w:val="191919"/>
+          <w:shd w:val="clear" w:color="auto" w:fill="FFFFFF"/>
+        </w:rPr>
+        <w:t>:</w:t>
+      </w:r>
+    </w:p>
+    <w:p>
+      <w:pPr>
+        <w:pStyle w:val="ppNumberList"/>
+        <w:numPr>
+          <w:ilvl w:val="1"/>
+          <w:numId w:val="20"/>
+        </w:numPr>
+        <w:rPr>
+          <w:rStyle w:val="apple-converted-space"/>
+        </w:rPr>
+      </w:pPr>
+      <w:r>
+        <w:rPr>
+          <w:rStyle w:val="apple-converted-space"/>
+          <w:rFonts w:ascii="Helvetica" w:hAnsi="Helvetica" w:cs="Helvetica"/>
+          <w:color w:val="191919"/>
+          <w:shd w:val="clear" w:color="auto" w:fill="FFFFFF"/>
+        </w:rPr>
+        <w:t xml:space="preserve">Change the Y axis labels to be 4 trillion, 3.5 trillion, </w:t>
+      </w:r>
+      <w:proofErr w:type="spellStart"/>
+      <w:r>
+        <w:rPr>
+          <w:rStyle w:val="apple-converted-space"/>
+          <w:rFonts w:ascii="Helvetica" w:hAnsi="Helvetica" w:cs="Helvetica"/>
+          <w:color w:val="191919"/>
+          <w:shd w:val="clear" w:color="auto" w:fill="FFFFFF"/>
+        </w:rPr>
+        <w:t>etc</w:t>
+      </w:r>
+      <w:proofErr w:type="spellEnd"/>
+    </w:p>
+    <w:p>
+      <w:pPr>
+        <w:pStyle w:val="ppNumberList"/>
+        <w:numPr>
+          <w:ilvl w:val="1"/>
+          <w:numId w:val="20"/>
+        </w:numPr>
+        <w:rPr>
+          <w:rStyle w:val="apple-converted-space"/>
+        </w:rPr>
+      </w:pPr>
+      <w:r>
+        <w:rPr>
+          <w:rStyle w:val="apple-converted-space"/>
+          <w:rFonts w:ascii="Helvetica" w:hAnsi="Helvetica" w:cs="Helvetica"/>
+          <w:color w:val="191919"/>
+          <w:shd w:val="clear" w:color="auto" w:fill="FFFFFF"/>
+        </w:rPr>
+        <w:t>Change the X axis labels to indicate years, ignoring the month data.</w:t>
+      </w:r>
+    </w:p>
+    <w:p>
+      <w:pPr>
+        <w:pStyle w:val="ppNumberList"/>
+        <w:numPr>
+          <w:ilvl w:val="1"/>
+          <w:numId w:val="20"/>
+        </w:numPr>
+        <w:rPr>
+          <w:rStyle w:val="apple-converted-space"/>
+        </w:rPr>
+      </w:pPr>
+      <w:r>
+        <w:rPr>
+          <w:rStyle w:val="apple-converted-space"/>
+          <w:rFonts w:ascii="Helvetica" w:hAnsi="Helvetica" w:cs="Helvetica"/>
+          <w:color w:val="191919"/>
+          <w:shd w:val="clear" w:color="auto" w:fill="FFFFFF"/>
+        </w:rPr>
+        <w:t>Move the legend into the empty space on the graph in order to save space and maintain a clean visual.</w:t>
+      </w:r>
+    </w:p>
+    <w:p>
+      <w:pPr>
+        <w:pStyle w:val="ppNumberList"/>
+        <w:numPr>
+          <w:ilvl w:val="1"/>
+          <w:numId w:val="20"/>
+        </w:numPr>
+        <w:rPr>
+          <w:rStyle w:val="apple-converted-space"/>
+        </w:rPr>
+      </w:pPr>
+      <w:r>
+        <w:rPr>
+          <w:rStyle w:val="apple-converted-space"/>
+          <w:rFonts w:ascii="Helvetica" w:hAnsi="Helvetica" w:cs="Helvetica"/>
+          <w:color w:val="191919"/>
+          <w:shd w:val="clear" w:color="auto" w:fill="FFFFFF"/>
+        </w:rPr>
+        <w:lastRenderedPageBreak/>
+        <w:t xml:space="preserve">Alternate the coloring of the fiscal years in order to </w:t>
+      </w:r>
+      <w:r>
+        <w:rPr>
+          <w:rStyle w:val="apple-converted-space"/>
+          <w:rFonts w:ascii="Helvetica" w:hAnsi="Helvetica" w:cs="Helvetica"/>
+          <w:color w:val="191919"/>
+          <w:shd w:val="clear" w:color="auto" w:fill="FFFFFF"/>
+        </w:rPr>
+        <w:t>create visual differentiation</w:t>
+      </w:r>
+    </w:p>
+    <w:p>
+      <w:pPr>
+        <w:pStyle w:val="ppNumberList"/>
+        <w:numPr>
+          <w:ilvl w:val="1"/>
+          <w:numId w:val="20"/>
+        </w:numPr>
+      </w:pPr>
+      <w:r>
+        <w:rPr>
+          <w:rStyle w:val="apple-converted-space"/>
+          <w:rFonts w:ascii="Helvetica" w:hAnsi="Helvetica" w:cs="Helvetica"/>
+          <w:color w:val="191919"/>
+          <w:shd w:val="clear" w:color="auto" w:fill="FFFFFF"/>
+        </w:rPr>
+        <w:t xml:space="preserve">See the example below (created a few years ago) </w:t>
+      </w:r>
+      <w:bookmarkStart w:id="6" w:name="_GoBack"/>
+      <w:bookmarkEnd w:id="6"/>
+      <w:r>
+        <w:rPr>
+          <w:rStyle w:val="apple-converted-space"/>
+          <w:rFonts w:ascii="Helvetica" w:hAnsi="Helvetica" w:cs="Helvetica"/>
+          <w:color w:val="191919"/>
+          <w:shd w:val="clear" w:color="auto" w:fill="FFFFFF"/>
+        </w:rPr>
+        <w:t>as a point of comparison</w:t>
+      </w:r>
+    </w:p>
+    <w:p>
+      <w:pPr>
+        <w:pStyle w:val="ppNumberList"/>
+        <w:numPr>
+          <w:ilvl w:val="0"/>
+          <w:numId w:val="0"/>
+        </w:numPr>
+        <w:ind w:left="1080"/>
+        <w:rPr>
+          <w:rStyle w:val="apple-converted-space"/>
+        </w:rPr>
+      </w:pPr>
+    </w:p>
+    <w:p>
+      <w:pPr>
+        <w:pStyle w:val="ppNumberList"/>
+        <w:numPr>
+          <w:ilvl w:val="0"/>
+          <w:numId w:val="0"/>
+        </w:numPr>
+        <w:ind w:left="1080"/>
+        <w:rPr>
+          <w:rStyle w:val="apple-converted-space"/>
+        </w:rPr>
+      </w:pPr>
+      <w:r>
+        <w:rPr>
+          <w:noProof/>
+          <w:lang w:bidi="ar-SA"/>
+        </w:rPr>
+        <w:drawing>
+          <wp:inline distT="0" distB="0" distL="0" distR="0">
+            <wp:extent cx="5213350" cy="3139906"/>
+            <wp:effectExtent l="0" t="0" r="6350" b="3810"/>
+            <wp:docPr id="8" name="Picture 8" descr="http://politicalmathblog.com/wp-content/uploads/2010/12/RevenueDeficit1.jpg"/>
+            <wp:cNvGraphicFramePr>
+              <a:graphicFrameLocks xmlns:a="http://schemas.openxmlformats.org/drawingml/2006/main" noChangeAspect="1"/>
+            </wp:cNvGraphicFramePr>
+            <a:graphic xmlns:a="http://schemas.openxmlformats.org/drawingml/2006/main">
+              <a:graphicData uri="http://schemas.openxmlformats.org/drawingml/2006/picture">
+                <pic:pic xmlns:pic="http://schemas.openxmlformats.org/drawingml/2006/picture">
+                  <pic:nvPicPr>
+                    <pic:cNvPr id="0" name="Picture 1" descr="http://politicalmathblog.com/wp-content/uploads/2010/12/RevenueDeficit1.jpg"/>
+                    <pic:cNvPicPr>
+                      <a:picLocks noChangeAspect="1" noChangeArrowheads="1"/>
+                    </pic:cNvPicPr>
+                  </pic:nvPicPr>
+                  <pic:blipFill>
+                    <a:blip r:embed="rId28">
+                      <a:extLst>
+                        <a:ext uri="{28A0092B-C50C-407E-A947-70E740481C1C}">
+                          <a14:useLocalDpi xmlns:a14="http://schemas.microsoft.com/office/drawing/2010/main" val="0"/>
+                        </a:ext>
+                      </a:extLst>
+                    </a:blip>
+                    <a:srcRect/>
+                    <a:stretch>
+                      <a:fillRect/>
+                    </a:stretch>
+                  </pic:blipFill>
+                  <pic:spPr bwMode="auto">
+                    <a:xfrm>
+                      <a:off x="0" y="0"/>
+                      <a:ext cx="5220303" cy="3144094"/>
+                    </a:xfrm>
+                    <a:prstGeom prst="rect">
+                      <a:avLst/>
+                    </a:prstGeom>
+                    <a:noFill/>
+                    <a:ln>
+                      <a:noFill/>
+                    </a:ln>
+                  </pic:spPr>
+                </pic:pic>
+              </a:graphicData>
+            </a:graphic>
+          </wp:inline>
+        </w:drawing>
       </w:r>
     </w:p>
     <w:p>
@@ -2148,63 +2837,13 @@
         </w:rPr>
       </w:pPr>
     </w:p>
-    <w:bookmarkStart w:id="7" w:name="_Toc421994482" w:displacedByCustomXml="next"/>
-    <w:sdt>
-      <w:sdtPr>
-        <w:rPr>
-          <w:lang w:bidi="he-IL"/>
-        </w:rPr>
-        <w:alias w:val="Topic"/>
-        <w:tag w:val="6f2e068c-6b2b-4740-b5f0-b6d90d3edb4a"/>
-        <w:id w:val="1152414957"/>
-        <w:placeholder>
-          <w:docPart w:val="DefaultPlaceholder_1081868575"/>
-        </w:placeholder>
-        <w:text/>
-      </w:sdtPr>
-      <w:sdtEndPr/>
-      <w:sdtContent>
-        <w:p>
-          <w:pPr>
-            <w:pStyle w:val="ppTopic"/>
-            <w:rPr>
-              <w:lang w:bidi="he-IL"/>
-            </w:rPr>
-          </w:pPr>
-          <w:r>
-            <w:rPr>
-              <w:lang w:bidi="he-IL"/>
-            </w:rPr>
-            <w:t>Summary</w:t>
-          </w:r>
-        </w:p>
-      </w:sdtContent>
-    </w:sdt>
-    <w:bookmarkEnd w:id="7" w:displacedByCustomXml="prev"/>
-    <w:p>
-      <w:pPr>
-        <w:pStyle w:val="ppBodyText"/>
-      </w:pPr>
-      <w:r>
-        <w:rPr>
-          <w:lang w:bidi="he-IL"/>
-        </w:rPr>
-        <w:t xml:space="preserve">In this lab, you learned </w:t>
-      </w:r>
-      <w:r>
-        <w:rPr>
-          <w:lang w:bidi="he-IL"/>
-        </w:rPr>
-        <w:t xml:space="preserve">how to </w:t>
-      </w:r>
-    </w:p>
     <w:sectPr>
-      <w:headerReference w:type="even" r:id="rId24"/>
-      <w:headerReference w:type="default" r:id="rId25"/>
-      <w:footerReference w:type="even" r:id="rId26"/>
-      <w:footerReference w:type="default" r:id="rId27"/>
-      <w:headerReference w:type="first" r:id="rId28"/>
-      <w:footerReference w:type="first" r:id="rId29"/>
+      <w:headerReference w:type="even" r:id="rId29"/>
+      <w:headerReference w:type="default" r:id="rId30"/>
+      <w:footerReference w:type="even" r:id="rId31"/>
+      <w:footerReference w:type="default" r:id="rId32"/>
+      <w:headerReference w:type="first" r:id="rId33"/>
+      <w:footerReference w:type="first" r:id="rId34"/>
       <w:pgSz w:w="12240" w:h="15840"/>
       <w:pgMar w:top="1440" w:right="1440" w:bottom="1440" w:left="1440" w:header="720" w:footer="720" w:gutter="0"/>
       <w:cols w:space="720"/>
@@ -3324,7 +3963,7 @@
         <w:rFonts w:hint="default"/>
       </w:rPr>
     </w:lvl>
-    <w:lvl w:ilvl="1" w:tplc="04090019" w:tentative="1">
+    <w:lvl w:ilvl="1" w:tplc="04090019">
       <w:start w:val="1"/>
       <w:numFmt w:val="lowerLetter"/>
       <w:lvlText w:val="%2."/>
@@ -7993,11 +8632,11 @@
           <c:showBubbleSize val="0"/>
         </c:dLbls>
         <c:smooth val="0"/>
-        <c:axId val="245881984"/>
-        <c:axId val="245881592"/>
+        <c:axId val="349999800"/>
+        <c:axId val="350001368"/>
       </c:lineChart>
       <c:catAx>
-        <c:axId val="245881984"/>
+        <c:axId val="349999800"/>
         <c:scaling>
           <c:orientation val="minMax"/>
         </c:scaling>
@@ -8039,7 +8678,7 @@
             <a:endParaRPr lang="en-US"/>
           </a:p>
         </c:txPr>
-        <c:crossAx val="245881592"/>
+        <c:crossAx val="350001368"/>
         <c:crosses val="autoZero"/>
         <c:auto val="1"/>
         <c:lblAlgn val="ctr"/>
@@ -8047,7 +8686,7 @@
         <c:noMultiLvlLbl val="0"/>
       </c:catAx>
       <c:valAx>
-        <c:axId val="245881592"/>
+        <c:axId val="350001368"/>
         <c:scaling>
           <c:orientation val="minMax"/>
         </c:scaling>
@@ -8098,7 +8737,7 @@
             <a:endParaRPr lang="en-US"/>
           </a:p>
         </c:txPr>
-        <c:crossAx val="245881984"/>
+        <c:crossAx val="349999800"/>
         <c:crosses val="autoZero"/>
         <c:crossBetween val="between"/>
       </c:valAx>
@@ -9475,11 +10114,11 @@
           <c:showBubbleSize val="0"/>
         </c:dLbls>
         <c:smooth val="0"/>
-        <c:axId val="245880024"/>
-        <c:axId val="245880808"/>
+        <c:axId val="349997840"/>
+        <c:axId val="349998624"/>
       </c:lineChart>
       <c:catAx>
-        <c:axId val="245880024"/>
+        <c:axId val="349997840"/>
         <c:scaling>
           <c:orientation val="minMax"/>
         </c:scaling>
@@ -9521,7 +10160,7 @@
             <a:endParaRPr lang="en-US"/>
           </a:p>
         </c:txPr>
-        <c:crossAx val="245880808"/>
+        <c:crossAx val="349998624"/>
         <c:crosses val="autoZero"/>
         <c:auto val="1"/>
         <c:lblAlgn val="ctr"/>
@@ -9529,7 +10168,7 @@
         <c:noMultiLvlLbl val="0"/>
       </c:catAx>
       <c:valAx>
-        <c:axId val="245880808"/>
+        <c:axId val="349998624"/>
         <c:scaling>
           <c:orientation val="minMax"/>
         </c:scaling>
@@ -9580,7 +10219,7 @@
             <a:endParaRPr lang="en-US"/>
           </a:p>
         </c:txPr>
-        <c:crossAx val="245880024"/>
+        <c:crossAx val="349997840"/>
         <c:crosses val="autoZero"/>
         <c:crossBetween val="between"/>
       </c:valAx>
@@ -10848,10 +11487,9 @@
     <w:altName w:val="바탕"/>
     <w:panose1 w:val="02030600000101010101"/>
     <w:charset w:val="81"/>
-    <w:family w:val="auto"/>
-    <w:notTrueType/>
-    <w:pitch w:val="fixed"/>
-    <w:sig w:usb0="00000001" w:usb1="09060000" w:usb2="00000010" w:usb3="00000000" w:csb0="00080000" w:csb1="00000000"/>
+    <w:family w:val="roman"/>
+    <w:pitch w:val="variable"/>
+    <w:sig w:usb0="B00002AF" w:usb1="69D77CFB" w:usb2="00000030" w:usb3="00000000" w:csb0="0008009F" w:csb1="00000000"/>
   </w:font>
   <w:font w:name="Arial Black">
     <w:panose1 w:val="020B0A04020102020204"/>
@@ -10877,11 +11515,10 @@
   </w:font>
   <w:font w:name="Arial Unicode MS">
     <w:panose1 w:val="020B0604020202020204"/>
-    <w:charset w:val="00"/>
-    <w:family w:val="roman"/>
-    <w:notTrueType/>
+    <w:charset w:val="80"/>
+    <w:family w:val="swiss"/>
     <w:pitch w:val="variable"/>
-    <w:sig w:usb0="00000003" w:usb1="00000000" w:usb2="00000000" w:usb3="00000000" w:csb0="00000001" w:csb1="00000000"/>
+    <w:sig w:usb0="F7FFAFFF" w:usb1="E9DFFFFF" w:usb2="0000003F" w:usb3="00000000" w:csb0="003F01FF" w:csb1="00000000"/>
   </w:font>
   <w:font w:name="Georgia">
     <w:panose1 w:val="02040502050405020303"/>
@@ -10934,6 +11571,8 @@
     <w:rsid w:val="006F7654"/>
     <w:rsid w:val="00B60E88"/>
     <w:rsid w:val="00C056A1"/>
+    <w:rsid w:val="00CC5409"/>
+    <w:rsid w:val="00D62E6F"/>
     <w:rsid w:val="00DA48C4"/>
     <w:rsid w:val="00FD44C6"/>
   </w:rsids>
@@ -11713,7 +12352,7 @@
 </file>
 
 <file path=customXml/itemProps2.xml><?xml version="1.0" encoding="utf-8"?>
-<ds:datastoreItem xmlns:ds="http://schemas.openxmlformats.org/officeDocument/2006/customXml" ds:itemID="{0FDD1C75-0E49-4B14-91B1-A53875709108}">
+<ds:datastoreItem xmlns:ds="http://schemas.openxmlformats.org/officeDocument/2006/customXml" ds:itemID="{413BC6AE-2A11-465B-9447-3E0102BF8579}">
   <ds:schemaRefs>
     <ds:schemaRef ds:uri="http://schemas.openxmlformats.org/officeDocument/2006/bibliography"/>
   </ds:schemaRefs>

</xml_diff>

<commit_message>
updates to lab 1 (not yet complete
</commit_message>
<xml_diff>
--- a/Labs/Lab 1.docx
+++ b/Labs/Lab 1.docx
@@ -167,7 +167,7 @@
         <w:rPr>
           <w:noProof/>
         </w:rPr>
-        <w:t>6/27/2015</w:t>
+        <w:t>11/2/2015</w:t>
       </w:r>
       <w:r>
         <w:rPr>
@@ -598,6 +598,7 @@
         </w:placeholder>
         <w:text/>
       </w:sdtPr>
+      <w:sdtEndPr/>
       <w:sdtContent>
         <w:p>
           <w:pPr>
@@ -726,7 +727,15 @@
         </w:numPr>
       </w:pPr>
       <w:r>
-        <w:t xml:space="preserve">Or GIMP (for Mac or PC) </w:t>
+        <w:t xml:space="preserve">Or </w:t>
+      </w:r>
+      <w:proofErr w:type="spellStart"/>
+      <w:r>
+        <w:t>Skitch</w:t>
+      </w:r>
+      <w:proofErr w:type="spellEnd"/>
+      <w:r>
+        <w:t xml:space="preserve"> (for Mac or PC) </w:t>
       </w:r>
       <w:hyperlink r:id="rId10" w:history="1">
         <w:r>
@@ -878,6 +887,7 @@
         </w:placeholder>
         <w:text/>
       </w:sdtPr>
+      <w:sdtEndPr/>
       <w:sdtContent>
         <w:p>
           <w:pPr>
@@ -1088,10 +1098,40 @@
         </w:numPr>
       </w:pPr>
       <w:r>
-        <w:t xml:space="preserve">Let’s start by looking at federal spending (outlays). Highlight all the cells from C2 to C416. Then </w:t>
+        <w:t xml:space="preserve">Let’s start by looking at federal spending (outlays). Highlight all the cells from C2 to C416. </w:t>
+      </w:r>
+    </w:p>
+    <w:p>
+      <w:pPr>
+        <w:pStyle w:val="ppBodyText"/>
+        <w:ind w:left="720"/>
+      </w:pPr>
+      <w:r>
+        <w:rPr>
+          <w:b/>
+        </w:rPr>
+        <w:t>PC:</w:t>
+      </w:r>
+      <w:r>
+        <w:t xml:space="preserve"> </w:t>
+      </w:r>
+      <w:r>
+        <w:t xml:space="preserve">Then </w:t>
       </w:r>
       <w:r>
         <w:t>Click the “Insert” tab and click “Insert a Line Chart”</w:t>
+      </w:r>
+      <w:r>
+        <w:t xml:space="preserve"> </w:t>
+      </w:r>
+    </w:p>
+    <w:p>
+      <w:pPr>
+        <w:pStyle w:val="ppBodyText"/>
+        <w:ind w:left="720"/>
+      </w:pPr>
+      <w:r>
+        <w:t>Mac: Click on the “Charts” tab and click “Line” and then</w:t>
       </w:r>
     </w:p>
     <w:p>
@@ -1182,7 +1222,6 @@
         <w:ind w:left="720"/>
       </w:pPr>
       <w:r>
-        <w:lastRenderedPageBreak/>
         <w:t>You should get something that looks like this:</w:t>
       </w:r>
     </w:p>
@@ -1372,6 +1411,9 @@
         <w:ind w:left="720"/>
       </w:pPr>
       <w:r>
+        <w:t xml:space="preserve">PC: </w:t>
+      </w:r>
+      <w:r>
         <w:t>Click on the “Replace” tab and replace the letter “r” with nothing. Click “Replace All”</w:t>
       </w:r>
     </w:p>
@@ -1385,6 +1427,7 @@
           <w:noProof/>
           <w:lang w:bidi="ar-SA"/>
         </w:rPr>
+        <w:lastRenderedPageBreak/>
         <w:drawing>
           <wp:inline distT="0" distB="0" distL="0" distR="0" wp14:anchorId="6A3D78C5" wp14:editId="76907D0D">
             <wp:extent cx="3867150" cy="1604075"/>
@@ -1428,7 +1471,15 @@
         <w:ind w:left="720"/>
       </w:pPr>
       <w:r>
-        <w:lastRenderedPageBreak/>
+        <w:t>Mac: Click on the “Replace…” button and replace the letter “r” with nothing. Click “Replace All”</w:t>
+      </w:r>
+    </w:p>
+    <w:p>
+      <w:pPr>
+        <w:pStyle w:val="ppBodyText"/>
+        <w:ind w:left="720"/>
+      </w:pPr>
+      <w:r>
         <w:t>This will do some things we don’t want, like changing “Surplus” to “</w:t>
       </w:r>
       <w:proofErr w:type="spellStart"/>
@@ -1471,7 +1522,13 @@
         <w:ind w:left="720"/>
       </w:pPr>
       <w:r>
-        <w:t xml:space="preserve">Create another chart for the Revenue column (column B) by highlighting the B2-B416 and using the same method. </w:t>
+        <w:t xml:space="preserve">Create another chart for the </w:t>
+      </w:r>
+      <w:r>
+        <w:t>Receipts</w:t>
+      </w:r>
+      <w:r>
+        <w:t xml:space="preserve"> column (column B) by highlighting the B2-B416 and using the same method. </w:t>
       </w:r>
     </w:p>
     <w:p>
@@ -1511,6 +1568,7 @@
       </w:pPr>
       <w:bookmarkStart w:id="4" w:name="_Toc421994480"/>
       <w:r>
+        <w:lastRenderedPageBreak/>
         <w:t xml:space="preserve">Exercise </w:t>
       </w:r>
       <w:r>
@@ -1543,10 +1601,19 @@
         <w:pStyle w:val="ppNumberList"/>
       </w:pPr>
       <w:r>
-        <w:t>Select cell E417</w:t>
-      </w:r>
-      <w:r>
-        <w:t xml:space="preserve"> and type:</w:t>
+        <w:t xml:space="preserve">Select </w:t>
+      </w:r>
+      <w:r>
+        <w:t xml:space="preserve">the bottom </w:t>
+      </w:r>
+      <w:r>
+        <w:t xml:space="preserve">cell </w:t>
+      </w:r>
+      <w:r>
+        <w:t xml:space="preserve">in the E column (at the time of writing, it is E421) </w:t>
+      </w:r>
+      <w:r>
+        <w:t>and type:</w:t>
       </w:r>
     </w:p>
     <w:p>
@@ -1568,13 +1635,16 @@
       </w:r>
       <w:proofErr w:type="gramEnd"/>
       <w:r>
-        <w:t>B417</w:t>
-      </w:r>
-      <w:r>
-        <w:t>:B40</w:t>
-      </w:r>
-      <w:r>
-        <w:t>6</w:t>
+        <w:t>B4</w:t>
+      </w:r>
+      <w:r>
+        <w:t>21</w:t>
+      </w:r>
+      <w:r>
+        <w:t>:B4</w:t>
+      </w:r>
+      <w:r>
+        <w:t>10</w:t>
       </w:r>
       <w:r>
         <w:t>)</w:t>
@@ -1603,8 +1673,13 @@
         <w:ind w:left="720"/>
       </w:pPr>
       <w:r>
-        <w:lastRenderedPageBreak/>
-        <w:t>With cell E417 selected, c</w:t>
+        <w:t>With cell E4</w:t>
+      </w:r>
+      <w:r>
+        <w:t>21</w:t>
+      </w:r>
+      <w:r>
+        <w:t xml:space="preserve"> selected, c</w:t>
       </w:r>
       <w:r>
         <w:t xml:space="preserve">lick on the cell “handle” </w:t>
@@ -1769,7 +1844,10 @@
         <w:t>Highlight th</w:t>
       </w:r>
       <w:r>
-        <w:t>e E416</w:t>
+        <w:t>e E4</w:t>
+      </w:r>
+      <w:r>
+        <w:t>21</w:t>
       </w:r>
       <w:r>
         <w:t xml:space="preserve"> cell </w:t>
@@ -1787,7 +1865,31 @@
         <w:t>right</w:t>
       </w:r>
       <w:r>
-        <w:t xml:space="preserve">. This shifts the references in the cell so that they now refer to the “outlays” column. Drag that column up to 1982. </w:t>
+        <w:t>. This shifts the references in the cell so that they now refer to the “outlays” column. Drag th</w:t>
+      </w:r>
+      <w:r>
+        <w:t>e</w:t>
+      </w:r>
+      <w:r>
+        <w:t xml:space="preserve"> column</w:t>
+      </w:r>
+      <w:r>
+        <w:t>s</w:t>
+      </w:r>
+      <w:r>
+        <w:t xml:space="preserve"> </w:t>
+      </w:r>
+      <w:r>
+        <w:t xml:space="preserve">(as they are selected together) </w:t>
+      </w:r>
+      <w:r>
+        <w:t xml:space="preserve">up to </w:t>
+      </w:r>
+      <w:r>
+        <w:t>row 14</w:t>
+      </w:r>
+      <w:r>
+        <w:t xml:space="preserve">. </w:t>
       </w:r>
     </w:p>
     <w:p>
@@ -1795,10 +1897,17 @@
         <w:pStyle w:val="ppNumberList"/>
       </w:pPr>
       <w:r>
-        <w:t>Now highlight all the cells from E17 to F41</w:t>
-      </w:r>
-      <w:r>
-        <w:t>7</w:t>
+        <w:lastRenderedPageBreak/>
+        <w:t>Now highlight all the cells from E</w:t>
+      </w:r>
+      <w:r>
+        <w:t>14</w:t>
+      </w:r>
+      <w:r>
+        <w:t xml:space="preserve"> to F4</w:t>
+      </w:r>
+      <w:r>
+        <w:t>21</w:t>
       </w:r>
       <w:r>
         <w:t xml:space="preserve"> and create another chart.</w:t>
@@ -1895,7 +2004,6 @@
         <w:ind w:left="720"/>
       </w:pPr>
       <w:r>
-        <w:lastRenderedPageBreak/>
         <w:t>We can see federal spending and revenue together. The distance between the red line (spending) and the blue line (revenue) is the deficit.</w:t>
       </w:r>
       <w:r>
@@ -1944,7 +2052,10 @@
         <w:ind w:left="720"/>
       </w:pPr>
       <w:r>
-        <w:t xml:space="preserve">Now that we have data that makes sense to us, we need to make sure it makes sense to other people as well. We’ll do this the “easy way </w:t>
+        <w:t>Now that we have data that makes sense to us, we need to make sure it makes sense to other people as we</w:t>
+      </w:r>
+      <w:r>
+        <w:t>ll. We’ll do this the “easy way</w:t>
       </w:r>
       <w:proofErr w:type="gramStart"/>
       <w:r>
@@ -1953,6 +2064,140 @@
       <w:proofErr w:type="gramEnd"/>
       <w:r>
         <w:t xml:space="preserve"> then the “better way”.</w:t>
+      </w:r>
+    </w:p>
+    <w:p>
+      <w:pPr>
+        <w:pStyle w:val="ppNumberList"/>
+        <w:numPr>
+          <w:ilvl w:val="0"/>
+          <w:numId w:val="0"/>
+        </w:numPr>
+        <w:ind w:left="720"/>
+      </w:pPr>
+      <w:r>
+        <w:t>Adding Titles and Labels for Mac</w:t>
+      </w:r>
+    </w:p>
+    <w:p>
+      <w:pPr>
+        <w:pStyle w:val="ppNumberList"/>
+        <w:numPr>
+          <w:ilvl w:val="0"/>
+          <w:numId w:val="21"/>
+        </w:numPr>
+      </w:pPr>
+      <w:r>
+        <w:t xml:space="preserve">With the chart selected, click in the “Chart Layout” tab at the top. Click on the “Chart Title” and select “Title </w:t>
+      </w:r>
+      <w:proofErr w:type="gramStart"/>
+      <w:r>
+        <w:t>Above</w:t>
+      </w:r>
+      <w:proofErr w:type="gramEnd"/>
+      <w:r>
+        <w:t xml:space="preserve"> Chart”.</w:t>
+      </w:r>
+    </w:p>
+    <w:p>
+      <w:pPr>
+        <w:pStyle w:val="ppNumberList"/>
+        <w:numPr>
+          <w:ilvl w:val="0"/>
+          <w:numId w:val="21"/>
+        </w:numPr>
+      </w:pPr>
+      <w:r>
+        <w:t>Click into the “Chart Title” and change it to “Federal Spending”</w:t>
+      </w:r>
+    </w:p>
+    <w:p>
+      <w:pPr>
+        <w:pStyle w:val="ppNumberList"/>
+        <w:numPr>
+          <w:ilvl w:val="0"/>
+          <w:numId w:val="21"/>
+        </w:numPr>
+      </w:pPr>
+      <w:r>
+        <w:t>Right-click on the chart and choose “Select Data”. This will bring up the “Select Data Source” dialog.</w:t>
+      </w:r>
+    </w:p>
+    <w:p>
+      <w:pPr>
+        <w:pStyle w:val="ppNumberList"/>
+        <w:numPr>
+          <w:ilvl w:val="0"/>
+          <w:numId w:val="21"/>
+        </w:numPr>
+      </w:pPr>
+      <w:r>
+        <w:t>Select “Series1” from the “Legend Entries (Series)” section and change the name to “Revenue”</w:t>
+      </w:r>
+    </w:p>
+    <w:p>
+      <w:pPr>
+        <w:pStyle w:val="ppNumberList"/>
+        <w:numPr>
+          <w:ilvl w:val="0"/>
+          <w:numId w:val="21"/>
+        </w:numPr>
+      </w:pPr>
+      <w:r>
+        <w:t>Select “Series2” and, using the same steps, change the name to “Spending”</w:t>
+      </w:r>
+    </w:p>
+    <w:p>
+      <w:pPr>
+        <w:pStyle w:val="ppNumberList"/>
+        <w:numPr>
+          <w:ilvl w:val="0"/>
+          <w:numId w:val="21"/>
+        </w:numPr>
+      </w:pPr>
+      <w:r>
+        <w:t xml:space="preserve">Now let’s change the horizontal axis. Click the button </w:t>
+      </w:r>
+      <w:r>
+        <w:t xml:space="preserve">to the left of the “Category (X) axis labels” </w:t>
+      </w:r>
+      <w:r>
+        <w:t>in the “Horizontal (Category) Axis Label” region. Click and drag to select the cells A</w:t>
+      </w:r>
+      <w:r>
+        <w:t>14</w:t>
+      </w:r>
+      <w:r>
+        <w:t>-A4</w:t>
+      </w:r>
+      <w:r>
+        <w:t>21</w:t>
+      </w:r>
+      <w:r>
+        <w:t xml:space="preserve">. </w:t>
+      </w:r>
+    </w:p>
+    <w:p>
+      <w:pPr>
+        <w:pStyle w:val="ppNumberList"/>
+        <w:numPr>
+          <w:ilvl w:val="0"/>
+          <w:numId w:val="0"/>
+        </w:numPr>
+        <w:ind w:left="1080"/>
+      </w:pPr>
+    </w:p>
+    <w:p>
+      <w:pPr>
+        <w:pStyle w:val="ppNumberList"/>
+        <w:numPr>
+          <w:ilvl w:val="0"/>
+          <w:numId w:val="0"/>
+        </w:numPr>
+        <w:ind w:left="720"/>
+      </w:pPr>
+      <w:r>
+        <w:t xml:space="preserve">Adding Titles and Labels for PC </w:t>
       </w:r>
     </w:p>
     <w:p>
@@ -1964,6 +2209,7 @@
         </w:numPr>
       </w:pPr>
       <w:r>
+        <w:lastRenderedPageBreak/>
         <w:t>Click into the “Chart 1” text. Change it to “Federal Spending”</w:t>
       </w:r>
     </w:p>
@@ -2063,7 +2309,13 @@
         </w:numPr>
       </w:pPr>
       <w:r>
-        <w:t>Now let’s change the horizontal axis. Click the “Edit” button in the “Horizontal (Category) Axis Label” region. Click and drag to select the cells A13-A416.</w:t>
+        <w:t>Now let’s change the horizontal axis. Click the “Edit” button in the “Horizontal (Category) Axis Label” region. Click and drag to select the cells A13-A4</w:t>
+      </w:r>
+      <w:r>
+        <w:t>21</w:t>
+      </w:r>
+      <w:r>
+        <w:t>.</w:t>
       </w:r>
       <w:r>
         <w:t xml:space="preserve"> </w:t>
@@ -2105,7 +2357,6 @@
           <w:noProof/>
           <w:lang w:bidi="ar-SA"/>
         </w:rPr>
-        <w:lastRenderedPageBreak/>
         <w:drawing>
           <wp:inline distT="0" distB="0" distL="0" distR="0" wp14:anchorId="1D73883D" wp14:editId="6FE40CE4">
             <wp:extent cx="3765744" cy="2241665"/>
@@ -2173,7 +2424,10 @@
         <w:t>.</w:t>
       </w:r>
       <w:r>
-        <w:t xml:space="preserve"> On a PC, press your Windows button and type “snipping tool” to open the Snipping Tool application. On a Mac, you can jump right into a snip by pressing Command-Shift-4. </w:t>
+        <w:t xml:space="preserve"> On a PC, press your Windows button and type “snipping tool” to open the Snipping Tool application. On a Mac, you can jump right into a sn</w:t>
+      </w:r>
+      <w:r>
+        <w:t>ip by pressing Command-Shift-4.</w:t>
       </w:r>
     </w:p>
     <w:p>
@@ -2185,7 +2439,20 @@
         </w:numPr>
       </w:pPr>
       <w:r>
-        <w:t xml:space="preserve">With your Excel chart visible and sized to fill most of your screen, use your respective snipping tool to capture the graph as an image. Save it to the lab folder as “Fed Revenue </w:t>
+        <w:lastRenderedPageBreak/>
+        <w:t>With your Excel chart visible and sized to fill most of your screen, use your respective snipping tool to capture the graph as an image.</w:t>
+      </w:r>
+      <w:r>
+        <w:t xml:space="preserve"> </w:t>
+      </w:r>
+      <w:r>
+        <w:rPr>
+          <w:b/>
+        </w:rPr>
+        <w:t>PC:</w:t>
+      </w:r>
+      <w:r>
+        <w:t xml:space="preserve"> Save it to the lab folder as “Fed Revenue </w:t>
       </w:r>
       <w:proofErr w:type="gramStart"/>
       <w:r>
@@ -2194,6 +2461,26 @@
       <w:proofErr w:type="gramEnd"/>
       <w:r>
         <w:t xml:space="preserve"> Receipts.png”.</w:t>
+      </w:r>
+      <w:r>
+        <w:t xml:space="preserve"> </w:t>
+      </w:r>
+      <w:r>
+        <w:rPr>
+          <w:b/>
+        </w:rPr>
+        <w:t>Mac:</w:t>
+      </w:r>
+      <w:r>
+        <w:t xml:space="preserve"> The images will save to your desktop with the date &amp; time in the </w:t>
+      </w:r>
+      <w:proofErr w:type="spellStart"/>
+      <w:r>
+        <w:t>neam</w:t>
+      </w:r>
+      <w:proofErr w:type="spellEnd"/>
+      <w:r>
+        <w:t>.</w:t>
       </w:r>
     </w:p>
     <w:p>
@@ -2248,6 +2535,22 @@
       </w:r>
       <w:r>
         <w:t xml:space="preserve"> (The following images will be from Paint.NET, so tool icons may not be exactly the same.)</w:t>
+      </w:r>
+      <w:r>
+        <w:t xml:space="preserve"> </w:t>
+      </w:r>
+    </w:p>
+    <w:p>
+      <w:pPr>
+        <w:pStyle w:val="ppNumberList"/>
+        <w:numPr>
+          <w:ilvl w:val="0"/>
+          <w:numId w:val="0"/>
+        </w:numPr>
+        <w:ind w:left="1080"/>
+      </w:pPr>
+      <w:r>
+        <w:t>If you’re using GIMP for Mac, open the first image (with lines) and then open the second image as a layer using the “Open As Layers…” option</w:t>
       </w:r>
     </w:p>
     <w:p>
@@ -2337,7 +2640,6 @@
           <w:noProof/>
           <w:lang w:bidi="ar-SA"/>
         </w:rPr>
-        <w:lastRenderedPageBreak/>
         <w:drawing>
           <wp:inline distT="0" distB="0" distL="0" distR="0" wp14:anchorId="7D9CF20B" wp14:editId="2A16D908">
             <wp:extent cx="3352972" cy="2368672"/>
@@ -2404,6 +2706,7 @@
           <w:noProof/>
           <w:lang w:bidi="ar-SA"/>
         </w:rPr>
+        <w:lastRenderedPageBreak/>
         <w:drawing>
           <wp:inline distT="0" distB="0" distL="0" distR="0" wp14:anchorId="46FD8252" wp14:editId="004FB56A">
             <wp:extent cx="3282950" cy="1895413"/>
@@ -2706,7 +3009,6 @@
           <w:color w:val="191919"/>
           <w:shd w:val="clear" w:color="auto" w:fill="FFFFFF"/>
         </w:rPr>
-        <w:lastRenderedPageBreak/>
         <w:t xml:space="preserve">Alternate the coloring of the fiscal years in order to </w:t>
       </w:r>
       <w:r>
@@ -2734,18 +3036,7 @@
           <w:color w:val="191919"/>
           <w:shd w:val="clear" w:color="auto" w:fill="FFFFFF"/>
         </w:rPr>
-        <w:t xml:space="preserve">See the example below (created a few years ago) </w:t>
-      </w:r>
-      <w:bookmarkStart w:id="6" w:name="_GoBack"/>
-      <w:bookmarkEnd w:id="6"/>
-      <w:r>
-        <w:rPr>
-          <w:rStyle w:val="apple-converted-space"/>
-          <w:rFonts w:ascii="Helvetica" w:hAnsi="Helvetica" w:cs="Helvetica"/>
-          <w:color w:val="191919"/>
-          <w:shd w:val="clear" w:color="auto" w:fill="FFFFFF"/>
-        </w:rPr>
-        <w:t>as a point of comparison</w:t>
+        <w:t>See the example below (created a few years ago) as a point of comparison</w:t>
       </w:r>
     </w:p>
     <w:p>
@@ -2775,9 +3066,69 @@
       </w:pPr>
       <w:r>
         <w:rPr>
+          <w:rStyle w:val="apple-converted-space"/>
+        </w:rPr>
+        <w:t>Mac Instructions</w:t>
+      </w:r>
+    </w:p>
+    <w:p>
+      <w:pPr>
+        <w:pStyle w:val="ppNumberList"/>
+        <w:numPr>
+          <w:ilvl w:val="0"/>
+          <w:numId w:val="0"/>
+        </w:numPr>
+        <w:ind w:left="1080"/>
+        <w:rPr>
+          <w:rStyle w:val="apple-converted-space"/>
+        </w:rPr>
+      </w:pPr>
+      <w:r>
+        <w:rPr>
+          <w:rStyle w:val="apple-converted-space"/>
+        </w:rPr>
+        <w:t>12) Change the opacity of the top layer</w:t>
+      </w:r>
+      <w:r>
+        <w:rPr>
+          <w:rStyle w:val="apple-converted-space"/>
+        </w:rPr>
+        <w:t xml:space="preserve"> to 50 and move it to be directly on top of the spending chart</w:t>
+      </w:r>
+    </w:p>
+    <w:p>
+      <w:pPr>
+        <w:pStyle w:val="ppNumberList"/>
+        <w:numPr>
+          <w:ilvl w:val="0"/>
+          <w:numId w:val="0"/>
+        </w:numPr>
+        <w:ind w:left="1080"/>
+        <w:rPr>
+          <w:rStyle w:val="apple-converted-space"/>
+        </w:rPr>
+      </w:pPr>
+      <w:bookmarkStart w:id="6" w:name="_GoBack"/>
+      <w:bookmarkEnd w:id="6"/>
+    </w:p>
+    <w:p>
+      <w:pPr>
+        <w:pStyle w:val="ppNumberList"/>
+        <w:numPr>
+          <w:ilvl w:val="0"/>
+          <w:numId w:val="0"/>
+        </w:numPr>
+        <w:ind w:left="1080"/>
+        <w:rPr>
+          <w:rStyle w:val="apple-converted-space"/>
+        </w:rPr>
+      </w:pPr>
+      <w:r>
+        <w:rPr>
           <w:noProof/>
           <w:lang w:bidi="ar-SA"/>
         </w:rPr>
+        <w:lastRenderedPageBreak/>
         <w:drawing>
           <wp:inline distT="0" distB="0" distL="0" distR="0">
             <wp:extent cx="5213350" cy="3139906"/>
@@ -3398,6 +3749,95 @@
     </w:lvl>
   </w:abstractNum>
   <w:abstractNum w:abstractNumId="4" w15:restartNumberingAfterBreak="0">
+    <w:nsid w:val="435131E1"/>
+    <w:multiLevelType w:val="hybridMultilevel"/>
+    <w:tmpl w:val="AD7CF254"/>
+    <w:lvl w:ilvl="0" w:tplc="4C8ACF34">
+      <w:start w:val="1"/>
+      <w:numFmt w:val="decimal"/>
+      <w:lvlText w:val="%1)"/>
+      <w:lvlJc w:val="left"/>
+      <w:pPr>
+        <w:ind w:left="1080" w:hanging="360"/>
+      </w:pPr>
+      <w:rPr>
+        <w:rFonts w:hint="default"/>
+      </w:rPr>
+    </w:lvl>
+    <w:lvl w:ilvl="1" w:tplc="04090019" w:tentative="1">
+      <w:start w:val="1"/>
+      <w:numFmt w:val="lowerLetter"/>
+      <w:lvlText w:val="%2."/>
+      <w:lvlJc w:val="left"/>
+      <w:pPr>
+        <w:ind w:left="1800" w:hanging="360"/>
+      </w:pPr>
+    </w:lvl>
+    <w:lvl w:ilvl="2" w:tplc="0409001B" w:tentative="1">
+      <w:start w:val="1"/>
+      <w:numFmt w:val="lowerRoman"/>
+      <w:lvlText w:val="%3."/>
+      <w:lvlJc w:val="right"/>
+      <w:pPr>
+        <w:ind w:left="2520" w:hanging="180"/>
+      </w:pPr>
+    </w:lvl>
+    <w:lvl w:ilvl="3" w:tplc="0409000F" w:tentative="1">
+      <w:start w:val="1"/>
+      <w:numFmt w:val="decimal"/>
+      <w:lvlText w:val="%4."/>
+      <w:lvlJc w:val="left"/>
+      <w:pPr>
+        <w:ind w:left="3240" w:hanging="360"/>
+      </w:pPr>
+    </w:lvl>
+    <w:lvl w:ilvl="4" w:tplc="04090019" w:tentative="1">
+      <w:start w:val="1"/>
+      <w:numFmt w:val="lowerLetter"/>
+      <w:lvlText w:val="%5."/>
+      <w:lvlJc w:val="left"/>
+      <w:pPr>
+        <w:ind w:left="3960" w:hanging="360"/>
+      </w:pPr>
+    </w:lvl>
+    <w:lvl w:ilvl="5" w:tplc="0409001B" w:tentative="1">
+      <w:start w:val="1"/>
+      <w:numFmt w:val="lowerRoman"/>
+      <w:lvlText w:val="%6."/>
+      <w:lvlJc w:val="right"/>
+      <w:pPr>
+        <w:ind w:left="4680" w:hanging="180"/>
+      </w:pPr>
+    </w:lvl>
+    <w:lvl w:ilvl="6" w:tplc="0409000F" w:tentative="1">
+      <w:start w:val="1"/>
+      <w:numFmt w:val="decimal"/>
+      <w:lvlText w:val="%7."/>
+      <w:lvlJc w:val="left"/>
+      <w:pPr>
+        <w:ind w:left="5400" w:hanging="360"/>
+      </w:pPr>
+    </w:lvl>
+    <w:lvl w:ilvl="7" w:tplc="04090019" w:tentative="1">
+      <w:start w:val="1"/>
+      <w:numFmt w:val="lowerLetter"/>
+      <w:lvlText w:val="%8."/>
+      <w:lvlJc w:val="left"/>
+      <w:pPr>
+        <w:ind w:left="6120" w:hanging="360"/>
+      </w:pPr>
+    </w:lvl>
+    <w:lvl w:ilvl="8" w:tplc="0409001B" w:tentative="1">
+      <w:start w:val="1"/>
+      <w:numFmt w:val="lowerRoman"/>
+      <w:lvlText w:val="%9."/>
+      <w:lvlJc w:val="right"/>
+      <w:pPr>
+        <w:ind w:left="6840" w:hanging="180"/>
+      </w:pPr>
+    </w:lvl>
+  </w:abstractNum>
+  <w:abstractNum w:abstractNumId="5" w15:restartNumberingAfterBreak="0">
     <w:nsid w:val="4F7740E6"/>
     <w:multiLevelType w:val="multilevel"/>
     <w:tmpl w:val="E3FCBB5C"/>
@@ -3538,7 +3978,7 @@
       </w:rPr>
     </w:lvl>
   </w:abstractNum>
-  <w:abstractNum w:abstractNumId="5" w15:restartNumberingAfterBreak="0">
+  <w:abstractNum w:abstractNumId="6" w15:restartNumberingAfterBreak="0">
     <w:nsid w:val="57937A46"/>
     <w:multiLevelType w:val="hybridMultilevel"/>
     <w:tmpl w:val="1E94638A"/>
@@ -3679,7 +4119,7 @@
       </w:rPr>
     </w:lvl>
   </w:abstractNum>
-  <w:abstractNum w:abstractNumId="6" w15:restartNumberingAfterBreak="0">
+  <w:abstractNum w:abstractNumId="7" w15:restartNumberingAfterBreak="0">
     <w:nsid w:val="642B0C32"/>
     <w:multiLevelType w:val="multilevel"/>
     <w:tmpl w:val="5A723C5C"/>
@@ -3813,7 +4253,7 @@
       </w:rPr>
     </w:lvl>
   </w:abstractNum>
-  <w:abstractNum w:abstractNumId="7" w15:restartNumberingAfterBreak="0">
+  <w:abstractNum w:abstractNumId="8" w15:restartNumberingAfterBreak="0">
     <w:nsid w:val="7007186C"/>
     <w:multiLevelType w:val="multilevel"/>
     <w:tmpl w:val="700C01D4"/>
@@ -3947,7 +4387,7 @@
       </w:rPr>
     </w:lvl>
   </w:abstractNum>
-  <w:abstractNum w:abstractNumId="8" w15:restartNumberingAfterBreak="0">
+  <w:abstractNum w:abstractNumId="9" w15:restartNumberingAfterBreak="0">
     <w:nsid w:val="75521AE8"/>
     <w:multiLevelType w:val="hybridMultilevel"/>
     <w:tmpl w:val="B5142F4E"/>
@@ -4036,7 +4476,7 @@
       </w:pPr>
     </w:lvl>
   </w:abstractNum>
-  <w:abstractNum w:abstractNumId="9" w15:restartNumberingAfterBreak="0">
+  <w:abstractNum w:abstractNumId="10" w15:restartNumberingAfterBreak="0">
     <w:nsid w:val="7A8626E4"/>
     <w:multiLevelType w:val="multilevel"/>
     <w:tmpl w:val="E3FCBB5C"/>
@@ -4181,7 +4621,7 @@
       </w:rPr>
     </w:lvl>
   </w:abstractNum>
-  <w:abstractNum w:abstractNumId="10" w15:restartNumberingAfterBreak="0">
+  <w:abstractNum w:abstractNumId="11" w15:restartNumberingAfterBreak="0">
     <w:nsid w:val="7EE03964"/>
     <w:multiLevelType w:val="multilevel"/>
     <w:tmpl w:val="817ABE0C"/>
@@ -4315,7 +4755,7 @@
       </w:rPr>
     </w:lvl>
   </w:abstractNum>
-  <w:abstractNum w:abstractNumId="11" w15:restartNumberingAfterBreak="0">
+  <w:abstractNum w:abstractNumId="12" w15:restartNumberingAfterBreak="0">
     <w:nsid w:val="7F3A3581"/>
     <w:multiLevelType w:val="multilevel"/>
     <w:tmpl w:val="271A6B66"/>
@@ -4456,19 +4896,19 @@
     <w:abstractNumId w:val="2"/>
   </w:num>
   <w:num w:numId="3">
+    <w:abstractNumId w:val="8"/>
+  </w:num>
+  <w:num w:numId="4">
+    <w:abstractNumId w:val="11"/>
+  </w:num>
+  <w:num w:numId="5">
+    <w:abstractNumId w:val="12"/>
+  </w:num>
+  <w:num w:numId="6">
     <w:abstractNumId w:val="7"/>
   </w:num>
-  <w:num w:numId="4">
-    <w:abstractNumId w:val="10"/>
-  </w:num>
-  <w:num w:numId="5">
-    <w:abstractNumId w:val="11"/>
-  </w:num>
-  <w:num w:numId="6">
+  <w:num w:numId="7">
     <w:abstractNumId w:val="6"/>
-  </w:num>
-  <w:num w:numId="7">
-    <w:abstractNumId w:val="5"/>
   </w:num>
   <w:num w:numId="8">
     <w:abstractNumId w:val="1"/>
@@ -4504,10 +4944,10 @@
     <w:abstractNumId w:val="0"/>
   </w:num>
   <w:num w:numId="10">
-    <w:abstractNumId w:val="9"/>
+    <w:abstractNumId w:val="10"/>
   </w:num>
   <w:num w:numId="11">
-    <w:abstractNumId w:val="6"/>
+    <w:abstractNumId w:val="7"/>
     <w:lvlOverride w:ilvl="0">
       <w:startOverride w:val="1"/>
     </w:lvlOverride>
@@ -4551,7 +4991,7 @@
     <w:lvlOverride w:ilvl="8"/>
   </w:num>
   <w:num w:numId="13">
-    <w:abstractNumId w:val="9"/>
+    <w:abstractNumId w:val="10"/>
     <w:lvlOverride w:ilvl="0">
       <w:startOverride w:val="1"/>
     </w:lvlOverride>
@@ -4581,10 +5021,10 @@
     </w:lvlOverride>
   </w:num>
   <w:num w:numId="14">
-    <w:abstractNumId w:val="4"/>
+    <w:abstractNumId w:val="5"/>
   </w:num>
   <w:num w:numId="15">
-    <w:abstractNumId w:val="9"/>
+    <w:abstractNumId w:val="10"/>
     <w:lvlOverride w:ilvl="0">
       <w:startOverride w:val="3"/>
     </w:lvlOverride>
@@ -4614,7 +5054,7 @@
     </w:lvlOverride>
   </w:num>
   <w:num w:numId="16">
-    <w:abstractNumId w:val="9"/>
+    <w:abstractNumId w:val="10"/>
     <w:lvlOverride w:ilvl="0">
       <w:startOverride w:val="1"/>
     </w:lvlOverride>
@@ -4644,7 +5084,7 @@
     </w:lvlOverride>
   </w:num>
   <w:num w:numId="17">
-    <w:abstractNumId w:val="9"/>
+    <w:abstractNumId w:val="10"/>
     <w:lvlOverride w:ilvl="0">
       <w:startOverride w:val="1"/>
     </w:lvlOverride>
@@ -4674,7 +5114,7 @@
     </w:lvlOverride>
   </w:num>
   <w:num w:numId="18">
-    <w:abstractNumId w:val="9"/>
+    <w:abstractNumId w:val="10"/>
     <w:lvlOverride w:ilvl="0">
       <w:startOverride w:val="1"/>
     </w:lvlOverride>
@@ -4704,7 +5144,7 @@
     </w:lvlOverride>
   </w:num>
   <w:num w:numId="19">
-    <w:abstractNumId w:val="9"/>
+    <w:abstractNumId w:val="10"/>
     <w:lvlOverride w:ilvl="0">
       <w:startOverride w:val="1"/>
     </w:lvlOverride>
@@ -4734,7 +5174,10 @@
     </w:lvlOverride>
   </w:num>
   <w:num w:numId="20">
-    <w:abstractNumId w:val="8"/>
+    <w:abstractNumId w:val="9"/>
+  </w:num>
+  <w:num w:numId="21">
+    <w:abstractNumId w:val="4"/>
   </w:num>
   <w:numIdMacAtCleanup w:val="19"/>
 </w:numbering>
@@ -8632,11 +9075,11 @@
           <c:showBubbleSize val="0"/>
         </c:dLbls>
         <c:smooth val="0"/>
-        <c:axId val="349999800"/>
-        <c:axId val="350001368"/>
+        <c:axId val="472142656"/>
+        <c:axId val="472143048"/>
       </c:lineChart>
       <c:catAx>
-        <c:axId val="349999800"/>
+        <c:axId val="472142656"/>
         <c:scaling>
           <c:orientation val="minMax"/>
         </c:scaling>
@@ -8678,7 +9121,7 @@
             <a:endParaRPr lang="en-US"/>
           </a:p>
         </c:txPr>
-        <c:crossAx val="350001368"/>
+        <c:crossAx val="472143048"/>
         <c:crosses val="autoZero"/>
         <c:auto val="1"/>
         <c:lblAlgn val="ctr"/>
@@ -8686,7 +9129,7 @@
         <c:noMultiLvlLbl val="0"/>
       </c:catAx>
       <c:valAx>
-        <c:axId val="350001368"/>
+        <c:axId val="472143048"/>
         <c:scaling>
           <c:orientation val="minMax"/>
         </c:scaling>
@@ -8737,7 +9180,7 @@
             <a:endParaRPr lang="en-US"/>
           </a:p>
         </c:txPr>
-        <c:crossAx val="349999800"/>
+        <c:crossAx val="472142656"/>
         <c:crosses val="autoZero"/>
         <c:crossBetween val="between"/>
       </c:valAx>
@@ -10114,11 +10557,11 @@
           <c:showBubbleSize val="0"/>
         </c:dLbls>
         <c:smooth val="0"/>
-        <c:axId val="349997840"/>
-        <c:axId val="349998624"/>
+        <c:axId val="476741600"/>
+        <c:axId val="476741992"/>
       </c:lineChart>
       <c:catAx>
-        <c:axId val="349997840"/>
+        <c:axId val="476741600"/>
         <c:scaling>
           <c:orientation val="minMax"/>
         </c:scaling>
@@ -10160,7 +10603,7 @@
             <a:endParaRPr lang="en-US"/>
           </a:p>
         </c:txPr>
-        <c:crossAx val="349998624"/>
+        <c:crossAx val="476741992"/>
         <c:crosses val="autoZero"/>
         <c:auto val="1"/>
         <c:lblAlgn val="ctr"/>
@@ -10168,7 +10611,7 @@
         <c:noMultiLvlLbl val="0"/>
       </c:catAx>
       <c:valAx>
-        <c:axId val="349998624"/>
+        <c:axId val="476741992"/>
         <c:scaling>
           <c:orientation val="minMax"/>
         </c:scaling>
@@ -10219,7 +10662,7 @@
             <a:endParaRPr lang="en-US"/>
           </a:p>
         </c:txPr>
-        <c:crossAx val="349997840"/>
+        <c:crossAx val="476741600"/>
         <c:crosses val="autoZero"/>
         <c:crossBetween val="between"/>
       </c:valAx>
@@ -11446,7 +11889,7 @@
     <w:charset w:val="00"/>
     <w:family w:val="modern"/>
     <w:pitch w:val="fixed"/>
-    <w:sig w:usb0="E0002AFF" w:usb1="C0007843" w:usb2="00000009" w:usb3="00000000" w:csb0="000001FF" w:csb1="00000000"/>
+    <w:sig w:usb0="E0002EFF" w:usb1="C0007843" w:usb2="00000009" w:usb3="00000000" w:csb0="000001FF" w:csb1="00000000"/>
   </w:font>
   <w:font w:name="Calibri">
     <w:panose1 w:val="020F0502020204030204"/>
@@ -11460,7 +11903,7 @@
     <w:charset w:val="00"/>
     <w:family w:val="swiss"/>
     <w:pitch w:val="variable"/>
-    <w:sig w:usb0="E0002AFF" w:usb1="C0007843" w:usb2="00000009" w:usb3="00000000" w:csb0="000001FF" w:csb1="00000000"/>
+    <w:sig w:usb0="E0002EFF" w:usb1="C0007843" w:usb2="00000009" w:usb3="00000000" w:csb0="000001FF" w:csb1="00000000"/>
   </w:font>
   <w:font w:name="Cambria">
     <w:panose1 w:val="02040503050406030204"/>
@@ -11487,9 +11930,10 @@
     <w:altName w:val="바탕"/>
     <w:panose1 w:val="02030600000101010101"/>
     <w:charset w:val="81"/>
-    <w:family w:val="roman"/>
-    <w:pitch w:val="variable"/>
-    <w:sig w:usb0="B00002AF" w:usb1="69D77CFB" w:usb2="00000030" w:usb3="00000000" w:csb0="0008009F" w:csb1="00000000"/>
+    <w:family w:val="auto"/>
+    <w:notTrueType/>
+    <w:pitch w:val="fixed"/>
+    <w:sig w:usb0="00000001" w:usb1="09060000" w:usb2="00000010" w:usb3="00000000" w:csb0="00080000" w:csb1="00000000"/>
   </w:font>
   <w:font w:name="Arial Black">
     <w:panose1 w:val="020B0A04020102020204"/>
@@ -11515,10 +11959,11 @@
   </w:font>
   <w:font w:name="Arial Unicode MS">
     <w:panose1 w:val="020B0604020202020204"/>
-    <w:charset w:val="80"/>
-    <w:family w:val="swiss"/>
+    <w:charset w:val="00"/>
+    <w:family w:val="roman"/>
+    <w:notTrueType/>
     <w:pitch w:val="variable"/>
-    <w:sig w:usb0="F7FFAFFF" w:usb1="E9DFFFFF" w:usb2="0000003F" w:usb3="00000000" w:csb0="003F01FF" w:csb1="00000000"/>
+    <w:sig w:usb0="00000003" w:usb1="00000000" w:usb2="00000000" w:usb3="00000000" w:csb0="00000001" w:csb1="00000000"/>
   </w:font>
   <w:font w:name="Georgia">
     <w:panose1 w:val="02040502050405020303"/>
@@ -11539,7 +11984,7 @@
     <w:charset w:val="00"/>
     <w:family w:val="swiss"/>
     <w:pitch w:val="variable"/>
-    <w:sig w:usb0="E0002AFF" w:usb1="C0007843" w:usb2="00000009" w:usb3="00000000" w:csb0="000001FF" w:csb1="00000000"/>
+    <w:sig w:usb0="E0002EFF" w:usb1="C0007843" w:usb2="00000009" w:usb3="00000000" w:csb0="000001FF" w:csb1="00000000"/>
   </w:font>
   <w:font w:name="Calibri Light">
     <w:panose1 w:val="020F0302020204030204"/>
@@ -11574,6 +12019,7 @@
     <w:rsid w:val="00CC5409"/>
     <w:rsid w:val="00D62E6F"/>
     <w:rsid w:val="00DA48C4"/>
+    <w:rsid w:val="00E71F79"/>
     <w:rsid w:val="00FD44C6"/>
   </w:rsids>
   <m:mathPr>
@@ -12352,7 +12798,7 @@
 </file>
 
 <file path=customXml/itemProps2.xml><?xml version="1.0" encoding="utf-8"?>
-<ds:datastoreItem xmlns:ds="http://schemas.openxmlformats.org/officeDocument/2006/customXml" ds:itemID="{413BC6AE-2A11-465B-9447-3E0102BF8579}">
+<ds:datastoreItem xmlns:ds="http://schemas.openxmlformats.org/officeDocument/2006/customXml" ds:itemID="{BB0520A3-864A-4425-BB57-8F4D3DF460B5}">
   <ds:schemaRefs>
     <ds:schemaRef ds:uri="http://schemas.openxmlformats.org/officeDocument/2006/bibliography"/>
   </ds:schemaRefs>

</xml_diff>

<commit_message>
Updates for Labs 1 and 2 for Mac
</commit_message>
<xml_diff>
--- a/Labs/Lab 1.docx
+++ b/Labs/Lab 1.docx
@@ -167,7 +167,7 @@
         <w:rPr>
           <w:noProof/>
         </w:rPr>
-        <w:t>11/2/2015</w:t>
+        <w:t>11/3/2015</w:t>
       </w:r>
       <w:r>
         <w:rPr>
@@ -2156,25 +2156,7 @@
         </w:numPr>
       </w:pPr>
       <w:r>
-        <w:t xml:space="preserve">Now let’s change the horizontal axis. Click the button </w:t>
-      </w:r>
-      <w:r>
-        <w:t xml:space="preserve">to the left of the “Category (X) axis labels” </w:t>
-      </w:r>
-      <w:r>
-        <w:t>in the “Horizontal (Category) Axis Label” region. Click and drag to select the cells A</w:t>
-      </w:r>
-      <w:r>
-        <w:t>14</w:t>
-      </w:r>
-      <w:r>
-        <w:t>-A4</w:t>
-      </w:r>
-      <w:r>
-        <w:t>21</w:t>
-      </w:r>
-      <w:r>
-        <w:t xml:space="preserve">. </w:t>
+        <w:t xml:space="preserve">Now let’s change the horizontal axis. Click the button to the left of the “Category (X) axis labels” in the “Horizontal (Category) Axis Label” region. Click and drag to select the cells A14-A421. </w:t>
       </w:r>
     </w:p>
     <w:p>
@@ -3062,13 +3044,341 @@
         <w:ind w:left="1080"/>
         <w:rPr>
           <w:rStyle w:val="apple-converted-space"/>
+          <w:b/>
         </w:rPr>
+      </w:pPr>
+      <w:r>
+        <w:rPr>
+          <w:rStyle w:val="apple-converted-space"/>
+          <w:b/>
+        </w:rPr>
+        <w:t>Mac Instructions</w:t>
+      </w:r>
+    </w:p>
+    <w:p>
+      <w:pPr>
+        <w:pStyle w:val="ppNumberList"/>
+        <w:numPr>
+          <w:ilvl w:val="0"/>
+          <w:numId w:val="0"/>
+        </w:numPr>
+        <w:ind w:left="1080"/>
       </w:pPr>
       <w:r>
         <w:rPr>
           <w:rStyle w:val="apple-converted-space"/>
         </w:rPr>
-        <w:t>Mac Instructions</w:t>
+        <w:t>12) Change the opacity of the top layer</w:t>
+      </w:r>
+      <w:r>
+        <w:rPr>
+          <w:rStyle w:val="apple-converted-space"/>
+        </w:rPr>
+        <w:t xml:space="preserve"> to 50 and move it to be directly on top of the spending chart</w:t>
+      </w:r>
+      <w:r>
+        <w:t xml:space="preserve"> </w:t>
+      </w:r>
+    </w:p>
+    <w:p>
+      <w:pPr>
+        <w:pStyle w:val="ppNumberList"/>
+        <w:numPr>
+          <w:ilvl w:val="0"/>
+          <w:numId w:val="22"/>
+        </w:numPr>
+      </w:pPr>
+      <w:r>
+        <w:t>Using the “magic wand” tool, select the white po</w:t>
+      </w:r>
+      <w:r>
+        <w:t xml:space="preserve">rtions of the “clean graph.” With these portions selected, use the eraser tool </w:t>
+      </w:r>
+      <w:r>
+        <w:t xml:space="preserve">to erase all the white. If you need to, click on the eye icon on the bottom layer so you can more easily see what is erased and what is still there. </w:t>
+      </w:r>
+      <w:bookmarkStart w:id="6" w:name="_GoBack"/>
+      <w:bookmarkEnd w:id="6"/>
+    </w:p>
+    <w:p>
+      <w:pPr>
+        <w:pStyle w:val="ppNumberList"/>
+        <w:numPr>
+          <w:ilvl w:val="0"/>
+          <w:numId w:val="0"/>
+        </w:numPr>
+        <w:ind w:left="1080"/>
+      </w:pPr>
+      <w:r>
+        <w:rPr>
+          <w:noProof/>
+          <w:lang w:bidi="ar-SA"/>
+        </w:rPr>
+        <w:lastRenderedPageBreak/>
+        <w:drawing>
+          <wp:inline distT="0" distB="0" distL="0" distR="0" wp14:anchorId="7C6FF72D" wp14:editId="6E6A6F35">
+            <wp:extent cx="3282950" cy="1895413"/>
+            <wp:effectExtent l="0" t="0" r="0" b="0"/>
+            <wp:docPr id="21" name="Picture 21"/>
+            <wp:cNvGraphicFramePr>
+              <a:graphicFrameLocks xmlns:a="http://schemas.openxmlformats.org/drawingml/2006/main" noChangeAspect="1"/>
+            </wp:cNvGraphicFramePr>
+            <a:graphic xmlns:a="http://schemas.openxmlformats.org/drawingml/2006/main">
+              <a:graphicData uri="http://schemas.openxmlformats.org/drawingml/2006/picture">
+                <pic:pic xmlns:pic="http://schemas.openxmlformats.org/drawingml/2006/picture">
+                  <pic:nvPicPr>
+                    <pic:cNvPr id="1" name=""/>
+                    <pic:cNvPicPr/>
+                  </pic:nvPicPr>
+                  <pic:blipFill>
+                    <a:blip r:embed="rId27"/>
+                    <a:stretch>
+                      <a:fillRect/>
+                    </a:stretch>
+                  </pic:blipFill>
+                  <pic:spPr>
+                    <a:xfrm>
+                      <a:off x="0" y="0"/>
+                      <a:ext cx="3289017" cy="1898916"/>
+                    </a:xfrm>
+                    <a:prstGeom prst="rect">
+                      <a:avLst/>
+                    </a:prstGeom>
+                  </pic:spPr>
+                </pic:pic>
+              </a:graphicData>
+            </a:graphic>
+          </wp:inline>
+        </w:drawing>
+      </w:r>
+    </w:p>
+    <w:p>
+      <w:pPr>
+        <w:pStyle w:val="ppNumberList"/>
+        <w:numPr>
+          <w:ilvl w:val="0"/>
+          <w:numId w:val="22"/>
+        </w:numPr>
+        <w:rPr>
+          <w:rStyle w:val="apple-converted-space"/>
+        </w:rPr>
+      </w:pPr>
+      <w:r>
+        <w:rPr>
+          <w:rStyle w:val="apple-converted-space"/>
+        </w:rPr>
+        <w:t xml:space="preserve">To draw perfect vertical lines in GIMP, click in the “gutter” of the tool and drag onto the canvas. This will create a guide. Set a guide at each 2 year marker (starting at 1982 and going to 2014). </w:t>
+      </w:r>
+    </w:p>
+    <w:p>
+      <w:pPr>
+        <w:pStyle w:val="ppNumberList"/>
+        <w:numPr>
+          <w:ilvl w:val="0"/>
+          <w:numId w:val="22"/>
+        </w:numPr>
+        <w:rPr>
+          <w:rStyle w:val="apple-converted-space"/>
+        </w:rPr>
+      </w:pPr>
+      <w:r>
+        <w:rPr>
+          <w:rStyle w:val="apple-converted-space"/>
+        </w:rPr>
+        <w:t xml:space="preserve">Create a new layer to draw your lines on (Command-shift-N will create a new layer). </w:t>
+      </w:r>
+      <w:r>
+        <w:rPr>
+          <w:rStyle w:val="apple-converted-space"/>
+        </w:rPr>
+        <w:t xml:space="preserve">Select the pencil tool and make sure you have your size set to 2.00. </w:t>
+      </w:r>
+      <w:proofErr w:type="gramStart"/>
+      <w:r>
+        <w:rPr>
+          <w:rStyle w:val="apple-converted-space"/>
+        </w:rPr>
+        <w:t>click</w:t>
+      </w:r>
+      <w:proofErr w:type="gramEnd"/>
+      <w:r>
+        <w:rPr>
+          <w:rStyle w:val="apple-converted-space"/>
+        </w:rPr>
+        <w:t xml:space="preserve"> at the bottom of the first line (Oct 82), then put your cursor at the top of the guide and hold shift. You should see a cross-target snap to the guide. Click and you will have a straight line across the composition. Do this for each year.</w:t>
+      </w:r>
+    </w:p>
+    <w:p>
+      <w:pPr>
+        <w:pStyle w:val="ppNumberList"/>
+        <w:numPr>
+          <w:ilvl w:val="0"/>
+          <w:numId w:val="22"/>
+        </w:numPr>
+        <w:rPr>
+          <w:rStyle w:val="apple-converted-space"/>
+        </w:rPr>
+      </w:pPr>
+      <w:r>
+        <w:rPr>
+          <w:rStyle w:val="apple-converted-space"/>
+        </w:rPr>
+        <w:t>Get rid of the guides so you can see how your graph is coming along. Go to the menu -&gt; View -&gt; Show Guides to turn off the guides and see your graph. You can also click on the eye of the bottom layer so you can see what the graph looks like without all the visual noise of the original graph.</w:t>
+      </w:r>
+    </w:p>
+    <w:p>
+      <w:pPr>
+        <w:pStyle w:val="ppNumberList"/>
+        <w:numPr>
+          <w:ilvl w:val="0"/>
+          <w:numId w:val="22"/>
+        </w:numPr>
+        <w:rPr>
+          <w:rStyle w:val="apple-converted-space"/>
+        </w:rPr>
+      </w:pPr>
+      <w:r>
+        <w:rPr>
+          <w:rStyle w:val="apple-converted-space"/>
+          <w:rFonts w:ascii="Helvetica" w:hAnsi="Helvetica" w:cs="Helvetica"/>
+          <w:color w:val="191919"/>
+          <w:shd w:val="clear" w:color="auto" w:fill="FFFFFF"/>
+        </w:rPr>
+        <w:t>There are many, many things we can do in terms of design with this graph. If we were redesigning this entirely, we might actually use the excel chart as a template and trace our own custom thickness graph on top of it. We could shade areas to show which president was in office during which periods of spending or revenue growth.</w:t>
+      </w:r>
+    </w:p>
+    <w:p>
+      <w:pPr>
+        <w:pStyle w:val="ppNumberList"/>
+        <w:numPr>
+          <w:ilvl w:val="0"/>
+          <w:numId w:val="22"/>
+        </w:numPr>
+        <w:rPr>
+          <w:rStyle w:val="apple-converted-space"/>
+        </w:rPr>
+      </w:pPr>
+      <w:r>
+        <w:rPr>
+          <w:rStyle w:val="apple-converted-space"/>
+          <w:rFonts w:ascii="Helvetica" w:hAnsi="Helvetica" w:cs="Helvetica"/>
+          <w:color w:val="191919"/>
+          <w:shd w:val="clear" w:color="auto" w:fill="FFFFFF"/>
+        </w:rPr>
+        <w:t>Things to try on your own:</w:t>
+      </w:r>
+    </w:p>
+    <w:p>
+      <w:pPr>
+        <w:pStyle w:val="ppNumberList"/>
+        <w:numPr>
+          <w:ilvl w:val="1"/>
+          <w:numId w:val="22"/>
+        </w:numPr>
+        <w:rPr>
+          <w:rStyle w:val="apple-converted-space"/>
+        </w:rPr>
+      </w:pPr>
+      <w:r>
+        <w:rPr>
+          <w:rStyle w:val="apple-converted-space"/>
+          <w:rFonts w:ascii="Helvetica" w:hAnsi="Helvetica" w:cs="Helvetica"/>
+          <w:color w:val="191919"/>
+          <w:shd w:val="clear" w:color="auto" w:fill="FFFFFF"/>
+        </w:rPr>
+        <w:t xml:space="preserve">Change the Y axis labels to be 4 trillion, 3.5 trillion, </w:t>
+      </w:r>
+      <w:proofErr w:type="spellStart"/>
+      <w:r>
+        <w:rPr>
+          <w:rStyle w:val="apple-converted-space"/>
+          <w:rFonts w:ascii="Helvetica" w:hAnsi="Helvetica" w:cs="Helvetica"/>
+          <w:color w:val="191919"/>
+          <w:shd w:val="clear" w:color="auto" w:fill="FFFFFF"/>
+        </w:rPr>
+        <w:t>etc</w:t>
+      </w:r>
+      <w:proofErr w:type="spellEnd"/>
+    </w:p>
+    <w:p>
+      <w:pPr>
+        <w:pStyle w:val="ppNumberList"/>
+        <w:numPr>
+          <w:ilvl w:val="1"/>
+          <w:numId w:val="22"/>
+        </w:numPr>
+        <w:rPr>
+          <w:rStyle w:val="apple-converted-space"/>
+        </w:rPr>
+      </w:pPr>
+      <w:r>
+        <w:rPr>
+          <w:rStyle w:val="apple-converted-space"/>
+          <w:rFonts w:ascii="Helvetica" w:hAnsi="Helvetica" w:cs="Helvetica"/>
+          <w:color w:val="191919"/>
+          <w:shd w:val="clear" w:color="auto" w:fill="FFFFFF"/>
+        </w:rPr>
+        <w:t>Change the X axis labels to indicate years, ignoring the month data.</w:t>
+      </w:r>
+    </w:p>
+    <w:p>
+      <w:pPr>
+        <w:pStyle w:val="ppNumberList"/>
+        <w:numPr>
+          <w:ilvl w:val="1"/>
+          <w:numId w:val="22"/>
+        </w:numPr>
+        <w:rPr>
+          <w:rStyle w:val="apple-converted-space"/>
+        </w:rPr>
+      </w:pPr>
+      <w:r>
+        <w:rPr>
+          <w:rStyle w:val="apple-converted-space"/>
+          <w:rFonts w:ascii="Helvetica" w:hAnsi="Helvetica" w:cs="Helvetica"/>
+          <w:color w:val="191919"/>
+          <w:shd w:val="clear" w:color="auto" w:fill="FFFFFF"/>
+        </w:rPr>
+        <w:t>Move the legend into the empty space on the graph in order to save space and maintain a clean visual.</w:t>
+      </w:r>
+    </w:p>
+    <w:p>
+      <w:pPr>
+        <w:pStyle w:val="ppNumberList"/>
+        <w:numPr>
+          <w:ilvl w:val="1"/>
+          <w:numId w:val="22"/>
+        </w:numPr>
+        <w:rPr>
+          <w:rStyle w:val="apple-converted-space"/>
+        </w:rPr>
+      </w:pPr>
+      <w:r>
+        <w:rPr>
+          <w:rStyle w:val="apple-converted-space"/>
+          <w:rFonts w:ascii="Helvetica" w:hAnsi="Helvetica" w:cs="Helvetica"/>
+          <w:color w:val="191919"/>
+          <w:shd w:val="clear" w:color="auto" w:fill="FFFFFF"/>
+        </w:rPr>
+        <w:t>Alternate the coloring of the fiscal years in order to create visual differentiation</w:t>
+      </w:r>
+    </w:p>
+    <w:p>
+      <w:pPr>
+        <w:pStyle w:val="ppNumberList"/>
+        <w:numPr>
+          <w:ilvl w:val="1"/>
+          <w:numId w:val="22"/>
+        </w:numPr>
+      </w:pPr>
+      <w:r>
+        <w:rPr>
+          <w:rStyle w:val="apple-converted-space"/>
+          <w:rFonts w:ascii="Helvetica" w:hAnsi="Helvetica" w:cs="Helvetica"/>
+          <w:color w:val="191919"/>
+          <w:shd w:val="clear" w:color="auto" w:fill="FFFFFF"/>
+        </w:rPr>
+        <w:t>See the example below (created a few years ago) as a point of comparison</w:t>
       </w:r>
     </w:p>
     <w:p>
@@ -3083,18 +3393,6 @@
           <w:rStyle w:val="apple-converted-space"/>
         </w:rPr>
       </w:pPr>
-      <w:r>
-        <w:rPr>
-          <w:rStyle w:val="apple-converted-space"/>
-        </w:rPr>
-        <w:t>12) Change the opacity of the top layer</w:t>
-      </w:r>
-      <w:r>
-        <w:rPr>
-          <w:rStyle w:val="apple-converted-space"/>
-        </w:rPr>
-        <w:t xml:space="preserve"> to 50 and move it to be directly on top of the spending chart</w:t>
-      </w:r>
     </w:p>
     <w:p>
       <w:pPr>
@@ -3106,10 +3404,9 @@
         <w:ind w:left="1080"/>
         <w:rPr>
           <w:rStyle w:val="apple-converted-space"/>
+          <w:b/>
         </w:rPr>
       </w:pPr>
-      <w:bookmarkStart w:id="6" w:name="_GoBack"/>
-      <w:bookmarkEnd w:id="6"/>
     </w:p>
     <w:p>
       <w:pPr>
@@ -3335,6 +3632,95 @@
     </w:lvl>
   </w:abstractNum>
   <w:abstractNum w:abstractNumId="1" w15:restartNumberingAfterBreak="0">
+    <w:nsid w:val="0439226B"/>
+    <w:multiLevelType w:val="hybridMultilevel"/>
+    <w:tmpl w:val="D96A5D4A"/>
+    <w:lvl w:ilvl="0" w:tplc="69A8DE26">
+      <w:start w:val="13"/>
+      <w:numFmt w:val="decimal"/>
+      <w:lvlText w:val="%1)"/>
+      <w:lvlJc w:val="left"/>
+      <w:pPr>
+        <w:ind w:left="1440" w:hanging="360"/>
+      </w:pPr>
+      <w:rPr>
+        <w:rFonts w:hint="default"/>
+      </w:rPr>
+    </w:lvl>
+    <w:lvl w:ilvl="1" w:tplc="04090019">
+      <w:start w:val="1"/>
+      <w:numFmt w:val="lowerLetter"/>
+      <w:lvlText w:val="%2."/>
+      <w:lvlJc w:val="left"/>
+      <w:pPr>
+        <w:ind w:left="2160" w:hanging="360"/>
+      </w:pPr>
+    </w:lvl>
+    <w:lvl w:ilvl="2" w:tplc="0409001B" w:tentative="1">
+      <w:start w:val="1"/>
+      <w:numFmt w:val="lowerRoman"/>
+      <w:lvlText w:val="%3."/>
+      <w:lvlJc w:val="right"/>
+      <w:pPr>
+        <w:ind w:left="2880" w:hanging="180"/>
+      </w:pPr>
+    </w:lvl>
+    <w:lvl w:ilvl="3" w:tplc="0409000F" w:tentative="1">
+      <w:start w:val="1"/>
+      <w:numFmt w:val="decimal"/>
+      <w:lvlText w:val="%4."/>
+      <w:lvlJc w:val="left"/>
+      <w:pPr>
+        <w:ind w:left="3600" w:hanging="360"/>
+      </w:pPr>
+    </w:lvl>
+    <w:lvl w:ilvl="4" w:tplc="04090019" w:tentative="1">
+      <w:start w:val="1"/>
+      <w:numFmt w:val="lowerLetter"/>
+      <w:lvlText w:val="%5."/>
+      <w:lvlJc w:val="left"/>
+      <w:pPr>
+        <w:ind w:left="4320" w:hanging="360"/>
+      </w:pPr>
+    </w:lvl>
+    <w:lvl w:ilvl="5" w:tplc="0409001B" w:tentative="1">
+      <w:start w:val="1"/>
+      <w:numFmt w:val="lowerRoman"/>
+      <w:lvlText w:val="%6."/>
+      <w:lvlJc w:val="right"/>
+      <w:pPr>
+        <w:ind w:left="5040" w:hanging="180"/>
+      </w:pPr>
+    </w:lvl>
+    <w:lvl w:ilvl="6" w:tplc="0409000F" w:tentative="1">
+      <w:start w:val="1"/>
+      <w:numFmt w:val="decimal"/>
+      <w:lvlText w:val="%7."/>
+      <w:lvlJc w:val="left"/>
+      <w:pPr>
+        <w:ind w:left="5760" w:hanging="360"/>
+      </w:pPr>
+    </w:lvl>
+    <w:lvl w:ilvl="7" w:tplc="04090019" w:tentative="1">
+      <w:start w:val="1"/>
+      <w:numFmt w:val="lowerLetter"/>
+      <w:lvlText w:val="%8."/>
+      <w:lvlJc w:val="left"/>
+      <w:pPr>
+        <w:ind w:left="6480" w:hanging="360"/>
+      </w:pPr>
+    </w:lvl>
+    <w:lvl w:ilvl="8" w:tplc="0409001B" w:tentative="1">
+      <w:start w:val="1"/>
+      <w:numFmt w:val="lowerRoman"/>
+      <w:lvlText w:val="%9."/>
+      <w:lvlJc w:val="right"/>
+      <w:pPr>
+        <w:ind w:left="7200" w:hanging="180"/>
+      </w:pPr>
+    </w:lvl>
+  </w:abstractNum>
+  <w:abstractNum w:abstractNumId="2" w15:restartNumberingAfterBreak="0">
     <w:nsid w:val="155C1EBB"/>
     <w:multiLevelType w:val="multilevel"/>
     <w:tmpl w:val="C15A1C64"/>
@@ -3480,7 +3866,7 @@
       </w:rPr>
     </w:lvl>
   </w:abstractNum>
-  <w:abstractNum w:abstractNumId="2" w15:restartNumberingAfterBreak="0">
+  <w:abstractNum w:abstractNumId="3" w15:restartNumberingAfterBreak="0">
     <w:nsid w:val="2D485C3F"/>
     <w:multiLevelType w:val="multilevel"/>
     <w:tmpl w:val="0E900554"/>
@@ -3614,7 +4000,7 @@
       </w:rPr>
     </w:lvl>
   </w:abstractNum>
-  <w:abstractNum w:abstractNumId="3" w15:restartNumberingAfterBreak="0">
+  <w:abstractNum w:abstractNumId="4" w15:restartNumberingAfterBreak="0">
     <w:nsid w:val="33673A9A"/>
     <w:multiLevelType w:val="multilevel"/>
     <w:tmpl w:val="7C0675A4"/>
@@ -3748,7 +4134,7 @@
       </w:rPr>
     </w:lvl>
   </w:abstractNum>
-  <w:abstractNum w:abstractNumId="4" w15:restartNumberingAfterBreak="0">
+  <w:abstractNum w:abstractNumId="5" w15:restartNumberingAfterBreak="0">
     <w:nsid w:val="435131E1"/>
     <w:multiLevelType w:val="hybridMultilevel"/>
     <w:tmpl w:val="AD7CF254"/>
@@ -3837,7 +4223,7 @@
       </w:pPr>
     </w:lvl>
   </w:abstractNum>
-  <w:abstractNum w:abstractNumId="5" w15:restartNumberingAfterBreak="0">
+  <w:abstractNum w:abstractNumId="6" w15:restartNumberingAfterBreak="0">
     <w:nsid w:val="4F7740E6"/>
     <w:multiLevelType w:val="multilevel"/>
     <w:tmpl w:val="E3FCBB5C"/>
@@ -3978,7 +4364,7 @@
       </w:rPr>
     </w:lvl>
   </w:abstractNum>
-  <w:abstractNum w:abstractNumId="6" w15:restartNumberingAfterBreak="0">
+  <w:abstractNum w:abstractNumId="7" w15:restartNumberingAfterBreak="0">
     <w:nsid w:val="57937A46"/>
     <w:multiLevelType w:val="hybridMultilevel"/>
     <w:tmpl w:val="1E94638A"/>
@@ -4119,7 +4505,7 @@
       </w:rPr>
     </w:lvl>
   </w:abstractNum>
-  <w:abstractNum w:abstractNumId="7" w15:restartNumberingAfterBreak="0">
+  <w:abstractNum w:abstractNumId="8" w15:restartNumberingAfterBreak="0">
     <w:nsid w:val="642B0C32"/>
     <w:multiLevelType w:val="multilevel"/>
     <w:tmpl w:val="5A723C5C"/>
@@ -4253,7 +4639,7 @@
       </w:rPr>
     </w:lvl>
   </w:abstractNum>
-  <w:abstractNum w:abstractNumId="8" w15:restartNumberingAfterBreak="0">
+  <w:abstractNum w:abstractNumId="9" w15:restartNumberingAfterBreak="0">
     <w:nsid w:val="7007186C"/>
     <w:multiLevelType w:val="multilevel"/>
     <w:tmpl w:val="700C01D4"/>
@@ -4387,7 +4773,7 @@
       </w:rPr>
     </w:lvl>
   </w:abstractNum>
-  <w:abstractNum w:abstractNumId="9" w15:restartNumberingAfterBreak="0">
+  <w:abstractNum w:abstractNumId="10" w15:restartNumberingAfterBreak="0">
     <w:nsid w:val="75521AE8"/>
     <w:multiLevelType w:val="hybridMultilevel"/>
     <w:tmpl w:val="B5142F4E"/>
@@ -4476,7 +4862,7 @@
       </w:pPr>
     </w:lvl>
   </w:abstractNum>
-  <w:abstractNum w:abstractNumId="10" w15:restartNumberingAfterBreak="0">
+  <w:abstractNum w:abstractNumId="11" w15:restartNumberingAfterBreak="0">
     <w:nsid w:val="7A8626E4"/>
     <w:multiLevelType w:val="multilevel"/>
     <w:tmpl w:val="E3FCBB5C"/>
@@ -4621,7 +5007,7 @@
       </w:rPr>
     </w:lvl>
   </w:abstractNum>
-  <w:abstractNum w:abstractNumId="11" w15:restartNumberingAfterBreak="0">
+  <w:abstractNum w:abstractNumId="12" w15:restartNumberingAfterBreak="0">
     <w:nsid w:val="7EE03964"/>
     <w:multiLevelType w:val="multilevel"/>
     <w:tmpl w:val="817ABE0C"/>
@@ -4755,7 +5141,7 @@
       </w:rPr>
     </w:lvl>
   </w:abstractNum>
-  <w:abstractNum w:abstractNumId="12" w15:restartNumberingAfterBreak="0">
+  <w:abstractNum w:abstractNumId="13" w15:restartNumberingAfterBreak="0">
     <w:nsid w:val="7F3A3581"/>
     <w:multiLevelType w:val="multilevel"/>
     <w:tmpl w:val="271A6B66"/>
@@ -4890,28 +5276,28 @@
     </w:lvl>
   </w:abstractNum>
   <w:num w:numId="1">
+    <w:abstractNumId w:val="4"/>
+  </w:num>
+  <w:num w:numId="2">
     <w:abstractNumId w:val="3"/>
   </w:num>
-  <w:num w:numId="2">
-    <w:abstractNumId w:val="2"/>
+  <w:num w:numId="3">
+    <w:abstractNumId w:val="9"/>
   </w:num>
-  <w:num w:numId="3">
+  <w:num w:numId="4">
+    <w:abstractNumId w:val="12"/>
+  </w:num>
+  <w:num w:numId="5">
+    <w:abstractNumId w:val="13"/>
+  </w:num>
+  <w:num w:numId="6">
     <w:abstractNumId w:val="8"/>
   </w:num>
-  <w:num w:numId="4">
-    <w:abstractNumId w:val="11"/>
-  </w:num>
-  <w:num w:numId="5">
-    <w:abstractNumId w:val="12"/>
-  </w:num>
-  <w:num w:numId="6">
+  <w:num w:numId="7">
     <w:abstractNumId w:val="7"/>
   </w:num>
-  <w:num w:numId="7">
-    <w:abstractNumId w:val="6"/>
-  </w:num>
   <w:num w:numId="8">
-    <w:abstractNumId w:val="1"/>
+    <w:abstractNumId w:val="2"/>
     <w:lvlOverride w:ilvl="0">
       <w:startOverride w:val="1"/>
     </w:lvlOverride>
@@ -4944,10 +5330,10 @@
     <w:abstractNumId w:val="0"/>
   </w:num>
   <w:num w:numId="10">
-    <w:abstractNumId w:val="10"/>
+    <w:abstractNumId w:val="11"/>
   </w:num>
   <w:num w:numId="11">
-    <w:abstractNumId w:val="7"/>
+    <w:abstractNumId w:val="8"/>
     <w:lvlOverride w:ilvl="0">
       <w:startOverride w:val="1"/>
     </w:lvlOverride>
@@ -4977,7 +5363,7 @@
     </w:lvlOverride>
   </w:num>
   <w:num w:numId="12">
-    <w:abstractNumId w:val="1"/>
+    <w:abstractNumId w:val="2"/>
     <w:lvlOverride w:ilvl="0">
       <w:startOverride w:val="1"/>
     </w:lvlOverride>
@@ -4991,7 +5377,7 @@
     <w:lvlOverride w:ilvl="8"/>
   </w:num>
   <w:num w:numId="13">
-    <w:abstractNumId w:val="10"/>
+    <w:abstractNumId w:val="11"/>
     <w:lvlOverride w:ilvl="0">
       <w:startOverride w:val="1"/>
     </w:lvlOverride>
@@ -5021,10 +5407,10 @@
     </w:lvlOverride>
   </w:num>
   <w:num w:numId="14">
-    <w:abstractNumId w:val="5"/>
+    <w:abstractNumId w:val="6"/>
   </w:num>
   <w:num w:numId="15">
-    <w:abstractNumId w:val="10"/>
+    <w:abstractNumId w:val="11"/>
     <w:lvlOverride w:ilvl="0">
       <w:startOverride w:val="3"/>
     </w:lvlOverride>
@@ -5054,7 +5440,7 @@
     </w:lvlOverride>
   </w:num>
   <w:num w:numId="16">
-    <w:abstractNumId w:val="10"/>
+    <w:abstractNumId w:val="11"/>
     <w:lvlOverride w:ilvl="0">
       <w:startOverride w:val="1"/>
     </w:lvlOverride>
@@ -5084,7 +5470,7 @@
     </w:lvlOverride>
   </w:num>
   <w:num w:numId="17">
-    <w:abstractNumId w:val="10"/>
+    <w:abstractNumId w:val="11"/>
     <w:lvlOverride w:ilvl="0">
       <w:startOverride w:val="1"/>
     </w:lvlOverride>
@@ -5114,7 +5500,7 @@
     </w:lvlOverride>
   </w:num>
   <w:num w:numId="18">
-    <w:abstractNumId w:val="10"/>
+    <w:abstractNumId w:val="11"/>
     <w:lvlOverride w:ilvl="0">
       <w:startOverride w:val="1"/>
     </w:lvlOverride>
@@ -5144,7 +5530,7 @@
     </w:lvlOverride>
   </w:num>
   <w:num w:numId="19">
-    <w:abstractNumId w:val="10"/>
+    <w:abstractNumId w:val="11"/>
     <w:lvlOverride w:ilvl="0">
       <w:startOverride w:val="1"/>
     </w:lvlOverride>
@@ -5174,10 +5560,13 @@
     </w:lvlOverride>
   </w:num>
   <w:num w:numId="20">
-    <w:abstractNumId w:val="9"/>
+    <w:abstractNumId w:val="10"/>
   </w:num>
   <w:num w:numId="21">
-    <w:abstractNumId w:val="4"/>
+    <w:abstractNumId w:val="5"/>
+  </w:num>
+  <w:num w:numId="22">
+    <w:abstractNumId w:val="1"/>
   </w:num>
   <w:numIdMacAtCleanup w:val="19"/>
 </w:numbering>
@@ -9075,11 +9464,11 @@
           <c:showBubbleSize val="0"/>
         </c:dLbls>
         <c:smooth val="0"/>
-        <c:axId val="472142656"/>
-        <c:axId val="472143048"/>
+        <c:axId val="399847896"/>
+        <c:axId val="399848288"/>
       </c:lineChart>
       <c:catAx>
-        <c:axId val="472142656"/>
+        <c:axId val="399847896"/>
         <c:scaling>
           <c:orientation val="minMax"/>
         </c:scaling>
@@ -9121,7 +9510,7 @@
             <a:endParaRPr lang="en-US"/>
           </a:p>
         </c:txPr>
-        <c:crossAx val="472143048"/>
+        <c:crossAx val="399848288"/>
         <c:crosses val="autoZero"/>
         <c:auto val="1"/>
         <c:lblAlgn val="ctr"/>
@@ -9129,7 +9518,7 @@
         <c:noMultiLvlLbl val="0"/>
       </c:catAx>
       <c:valAx>
-        <c:axId val="472143048"/>
+        <c:axId val="399848288"/>
         <c:scaling>
           <c:orientation val="minMax"/>
         </c:scaling>
@@ -9180,7 +9569,7 @@
             <a:endParaRPr lang="en-US"/>
           </a:p>
         </c:txPr>
-        <c:crossAx val="472142656"/>
+        <c:crossAx val="399847896"/>
         <c:crosses val="autoZero"/>
         <c:crossBetween val="between"/>
       </c:valAx>
@@ -10557,11 +10946,11 @@
           <c:showBubbleSize val="0"/>
         </c:dLbls>
         <c:smooth val="0"/>
-        <c:axId val="476741600"/>
-        <c:axId val="476741992"/>
+        <c:axId val="399849856"/>
+        <c:axId val="399849464"/>
       </c:lineChart>
       <c:catAx>
-        <c:axId val="476741600"/>
+        <c:axId val="399849856"/>
         <c:scaling>
           <c:orientation val="minMax"/>
         </c:scaling>
@@ -10603,7 +10992,7 @@
             <a:endParaRPr lang="en-US"/>
           </a:p>
         </c:txPr>
-        <c:crossAx val="476741992"/>
+        <c:crossAx val="399849464"/>
         <c:crosses val="autoZero"/>
         <c:auto val="1"/>
         <c:lblAlgn val="ctr"/>
@@ -10611,7 +11000,7 @@
         <c:noMultiLvlLbl val="0"/>
       </c:catAx>
       <c:valAx>
-        <c:axId val="476741992"/>
+        <c:axId val="399849464"/>
         <c:scaling>
           <c:orientation val="minMax"/>
         </c:scaling>
@@ -10662,7 +11051,7 @@
             <a:endParaRPr lang="en-US"/>
           </a:p>
         </c:txPr>
-        <c:crossAx val="476741600"/>
+        <c:crossAx val="399849856"/>
         <c:crosses val="autoZero"/>
         <c:crossBetween val="between"/>
       </c:valAx>
@@ -12020,6 +12409,7 @@
     <w:rsid w:val="00D62E6F"/>
     <w:rsid w:val="00DA48C4"/>
     <w:rsid w:val="00E71F79"/>
+    <w:rsid w:val="00EF1919"/>
     <w:rsid w:val="00FD44C6"/>
   </w:rsids>
   <m:mathPr>
@@ -12798,7 +13188,7 @@
 </file>
 
 <file path=customXml/itemProps2.xml><?xml version="1.0" encoding="utf-8"?>
-<ds:datastoreItem xmlns:ds="http://schemas.openxmlformats.org/officeDocument/2006/customXml" ds:itemID="{BB0520A3-864A-4425-BB57-8F4D3DF460B5}">
+<ds:datastoreItem xmlns:ds="http://schemas.openxmlformats.org/officeDocument/2006/customXml" ds:itemID="{5281F53A-CE21-4947-A285-71AD8B2C3354}">
   <ds:schemaRefs>
     <ds:schemaRef ds:uri="http://schemas.openxmlformats.org/officeDocument/2006/bibliography"/>
   </ds:schemaRefs>

</xml_diff>